<commit_message>
Building the models and get results
</commit_message>
<xml_diff>
--- a/2025241_Alessandro_Mendes_Martins_CA1_MachineLearning_HDip.docx
+++ b/2025241_Alessandro_Mendes_Martins_CA1_MachineLearning_HDip.docx
@@ -824,14 +824,24 @@
       <w:r>
         <w:t xml:space="preserve">Figura </w:t>
       </w:r>
-      <w:fldSimple w:instr=" SEQ Figura \* ARABIC ">
-        <w:r>
-          <w:rPr>
-            <w:noProof/>
-          </w:rPr>
-          <w:t>1</w:t>
-        </w:r>
-      </w:fldSimple>
+      <w:r>
+        <w:fldChar w:fldCharType="begin"/>
+      </w:r>
+      <w:r>
+        <w:instrText xml:space="preserve"> SEQ Figura \* ARABIC </w:instrText>
+      </w:r>
+      <w:r>
+        <w:fldChar w:fldCharType="separate"/>
+      </w:r>
+      <w:r>
+        <w:rPr>
+          <w:noProof/>
+        </w:rPr>
+        <w:t>1</w:t>
+      </w:r>
+      <w:r>
+        <w:fldChar w:fldCharType="end"/>
+      </w:r>
       <w:r>
         <w:t xml:space="preserve"> – Shape</w:t>
       </w:r>
@@ -886,14 +896,24 @@
       <w:r>
         <w:t xml:space="preserve">Figura </w:t>
       </w:r>
-      <w:fldSimple w:instr=" SEQ Figura \* ARABIC ">
-        <w:r>
-          <w:rPr>
-            <w:noProof/>
-          </w:rPr>
-          <w:t>2</w:t>
-        </w:r>
-      </w:fldSimple>
+      <w:r>
+        <w:fldChar w:fldCharType="begin"/>
+      </w:r>
+      <w:r>
+        <w:instrText xml:space="preserve"> SEQ Figura \* ARABIC </w:instrText>
+      </w:r>
+      <w:r>
+        <w:fldChar w:fldCharType="separate"/>
+      </w:r>
+      <w:r>
+        <w:rPr>
+          <w:noProof/>
+        </w:rPr>
+        <w:t>2</w:t>
+      </w:r>
+      <w:r>
+        <w:fldChar w:fldCharType="end"/>
+      </w:r>
       <w:r>
         <w:t xml:space="preserve"> - </w:t>
       </w:r>
@@ -1058,14 +1078,24 @@
       <w:r>
         <w:t xml:space="preserve">Figura </w:t>
       </w:r>
-      <w:fldSimple w:instr=" SEQ Figura \* ARABIC ">
-        <w:r>
-          <w:rPr>
-            <w:noProof/>
-          </w:rPr>
-          <w:t>4</w:t>
-        </w:r>
-      </w:fldSimple>
+      <w:r>
+        <w:fldChar w:fldCharType="begin"/>
+      </w:r>
+      <w:r>
+        <w:instrText xml:space="preserve"> SEQ Figura \* ARABIC </w:instrText>
+      </w:r>
+      <w:r>
+        <w:fldChar w:fldCharType="separate"/>
+      </w:r>
+      <w:r>
+        <w:rPr>
+          <w:noProof/>
+        </w:rPr>
+        <w:t>4</w:t>
+      </w:r>
+      <w:r>
+        <w:fldChar w:fldCharType="end"/>
+      </w:r>
       <w:r>
         <w:t xml:space="preserve"> - Data </w:t>
       </w:r>
@@ -1128,14 +1158,24 @@
       <w:r>
         <w:t xml:space="preserve">Figura </w:t>
       </w:r>
-      <w:fldSimple w:instr=" SEQ Figura \* ARABIC ">
-        <w:r>
-          <w:rPr>
-            <w:noProof/>
-          </w:rPr>
-          <w:t>5</w:t>
-        </w:r>
-      </w:fldSimple>
+      <w:r>
+        <w:fldChar w:fldCharType="begin"/>
+      </w:r>
+      <w:r>
+        <w:instrText xml:space="preserve"> SEQ Figura \* ARABIC </w:instrText>
+      </w:r>
+      <w:r>
+        <w:fldChar w:fldCharType="separate"/>
+      </w:r>
+      <w:r>
+        <w:rPr>
+          <w:noProof/>
+        </w:rPr>
+        <w:t>5</w:t>
+      </w:r>
+      <w:r>
+        <w:fldChar w:fldCharType="end"/>
+      </w:r>
       <w:r>
         <w:t xml:space="preserve">- </w:t>
       </w:r>
@@ -1542,14 +1582,24 @@
       <w:r>
         <w:t xml:space="preserve">Figura </w:t>
       </w:r>
-      <w:fldSimple w:instr=" SEQ Figura \* ARABIC ">
-        <w:r>
-          <w:rPr>
-            <w:noProof/>
-          </w:rPr>
-          <w:t>7</w:t>
-        </w:r>
-      </w:fldSimple>
+      <w:r>
+        <w:fldChar w:fldCharType="begin"/>
+      </w:r>
+      <w:r>
+        <w:instrText xml:space="preserve"> SEQ Figura \* ARABIC </w:instrText>
+      </w:r>
+      <w:r>
+        <w:fldChar w:fldCharType="separate"/>
+      </w:r>
+      <w:r>
+        <w:rPr>
+          <w:noProof/>
+        </w:rPr>
+        <w:t>7</w:t>
+      </w:r>
+      <w:r>
+        <w:fldChar w:fldCharType="end"/>
+      </w:r>
       <w:r>
         <w:t xml:space="preserve"> - </w:t>
       </w:r>
@@ -1743,42 +1793,52 @@
     <w:p>
       <w:pPr>
         <w:pStyle w:val="Legenda"/>
-      </w:pPr>
-      <w:r>
-        <w:t xml:space="preserve">Figura </w:t>
-      </w:r>
-      <w:fldSimple w:instr=" SEQ Figura \* ARABIC ">
-        <w:r>
-          <w:rPr>
-            <w:noProof/>
-          </w:rPr>
-          <w:t>8</w:t>
-        </w:r>
-      </w:fldSimple>
-      <w:r>
-        <w:t xml:space="preserve"> - </w:t>
-      </w:r>
+        <w:rPr>
+          <w:lang w:val="en-GB"/>
+        </w:rPr>
+      </w:pPr>
       <w:proofErr w:type="spellStart"/>
       <w:r>
-        <w:t>Distribution</w:t>
+        <w:rPr>
+          <w:lang w:val="en-GB"/>
+        </w:rPr>
+        <w:t>Figura</w:t>
       </w:r>
       <w:proofErr w:type="spellEnd"/>
       <w:r>
-        <w:t xml:space="preserve"> of </w:t>
-      </w:r>
-      <w:proofErr w:type="spellStart"/>
-      <w:r>
-        <w:t>Crop</w:t>
-      </w:r>
-      <w:proofErr w:type="spellEnd"/>
-      <w:r>
+        <w:rPr>
+          <w:lang w:val="en-GB"/>
+        </w:rPr>
         <w:t xml:space="preserve"> </w:t>
       </w:r>
-      <w:proofErr w:type="spellStart"/>
-      <w:r>
-        <w:t>Types</w:t>
-      </w:r>
-      <w:proofErr w:type="spellEnd"/>
+      <w:r>
+        <w:fldChar w:fldCharType="begin"/>
+      </w:r>
+      <w:r>
+        <w:rPr>
+          <w:lang w:val="en-GB"/>
+        </w:rPr>
+        <w:instrText xml:space="preserve"> SEQ Figura \* ARABIC </w:instrText>
+      </w:r>
+      <w:r>
+        <w:fldChar w:fldCharType="separate"/>
+      </w:r>
+      <w:r>
+        <w:rPr>
+          <w:noProof/>
+          <w:lang w:val="en-GB"/>
+        </w:rPr>
+        <w:t>8</w:t>
+      </w:r>
+      <w:r>
+        <w:fldChar w:fldCharType="end"/>
+      </w:r>
+      <w:r>
+        <w:rPr>
+          <w:lang w:val="en-GB"/>
+        </w:rPr>
+        <w:t xml:space="preserve"> - Distribution of Crop Types</w:t>
+      </w:r>
     </w:p>
     <w:p>
       <w:pPr>
@@ -1929,12 +1989,16 @@
       <w:pPr>
         <w:rPr>
           <w:rFonts w:ascii="Arial" w:hAnsi="Arial" w:cs="Arial"/>
-          <w:lang w:val="en-GB"/>
-        </w:rPr>
-      </w:pPr>
-      <w:r>
-        <w:rPr>
-          <w:rFonts w:ascii="Arial" w:hAnsi="Arial" w:cs="Arial"/>
+          <w:sz w:val="24"/>
+          <w:szCs w:val="24"/>
+          <w:lang w:val="en-GB"/>
+        </w:rPr>
+      </w:pPr>
+      <w:r>
+        <w:rPr>
+          <w:rFonts w:ascii="Arial" w:hAnsi="Arial" w:cs="Arial"/>
+          <w:sz w:val="24"/>
+          <w:szCs w:val="24"/>
           <w:lang w:val="en-GB"/>
         </w:rPr>
         <w:t xml:space="preserve">I created a heatmap graph to see if any feature were strongly related, but, based on my interpretation most features had low or medium correlation with each other, which means they bring different kinds of information to the model, the strongest relation I found was between temperature and humidity, which is also weak in my point of view, but compared with others, make sense be the strongest correlation because warmer </w:t>
@@ -1943,6 +2007,8 @@
       <w:r>
         <w:rPr>
           <w:rFonts w:ascii="Arial" w:hAnsi="Arial" w:cs="Arial"/>
+          <w:sz w:val="24"/>
+          <w:szCs w:val="24"/>
           <w:lang w:val="en-GB"/>
         </w:rPr>
         <w:t>tempareatures</w:t>
@@ -1951,6 +2017,8 @@
       <w:r>
         <w:rPr>
           <w:rFonts w:ascii="Arial" w:hAnsi="Arial" w:cs="Arial"/>
+          <w:sz w:val="24"/>
+          <w:szCs w:val="24"/>
           <w:lang w:val="en-GB"/>
         </w:rPr>
         <w:t xml:space="preserve"> usually come with higher humidity.</w:t>
@@ -1960,20 +2028,26 @@
       <w:pPr>
         <w:rPr>
           <w:rFonts w:ascii="Arial" w:hAnsi="Arial" w:cs="Arial"/>
-          <w:lang w:val="en-GB"/>
-        </w:rPr>
-      </w:pPr>
-    </w:p>
-    <w:p>
-      <w:pPr>
-        <w:rPr>
-          <w:rFonts w:ascii="Arial" w:hAnsi="Arial" w:cs="Arial"/>
-          <w:lang w:val="en-GB"/>
-        </w:rPr>
-      </w:pPr>
-      <w:r>
-        <w:rPr>
-          <w:rFonts w:ascii="Arial" w:hAnsi="Arial" w:cs="Arial"/>
+          <w:sz w:val="24"/>
+          <w:szCs w:val="24"/>
+          <w:lang w:val="en-GB"/>
+        </w:rPr>
+      </w:pPr>
+    </w:p>
+    <w:p>
+      <w:pPr>
+        <w:rPr>
+          <w:rFonts w:ascii="Arial" w:hAnsi="Arial" w:cs="Arial"/>
+          <w:sz w:val="24"/>
+          <w:szCs w:val="24"/>
+          <w:lang w:val="en-GB"/>
+        </w:rPr>
+      </w:pPr>
+      <w:r>
+        <w:rPr>
+          <w:rFonts w:ascii="Arial" w:hAnsi="Arial" w:cs="Arial"/>
+          <w:sz w:val="24"/>
+          <w:szCs w:val="24"/>
           <w:lang w:val="en-GB"/>
         </w:rPr>
         <w:t>So, for this first analysis, I conclude that the dataset is in good condition and ready for machine learning models, the features are independent enough and there are no missing values and classes are balanced. Those aspects give us a strong base to proceed to build and process the models.</w:t>
@@ -1983,32 +2057,1803 @@
       <w:pPr>
         <w:rPr>
           <w:rFonts w:ascii="Arial" w:hAnsi="Arial" w:cs="Arial"/>
-          <w:sz w:val="24"/>
-          <w:szCs w:val="24"/>
-          <w:lang w:val="en-GB"/>
-        </w:rPr>
-      </w:pPr>
-    </w:p>
-    <w:p>
-      <w:pPr>
-        <w:rPr>
-          <w:rFonts w:ascii="Arial" w:hAnsi="Arial" w:cs="Arial"/>
-          <w:sz w:val="24"/>
-          <w:szCs w:val="24"/>
-          <w:lang w:val="en-GB"/>
-        </w:rPr>
-      </w:pPr>
-    </w:p>
-    <w:p>
-      <w:pPr>
-        <w:rPr>
-          <w:lang w:val="en-GB"/>
-        </w:rPr>
-      </w:pPr>
-    </w:p>
-    <w:p>
-      <w:pPr>
-        <w:rPr>
+          <w:lang w:val="en-GB"/>
+        </w:rPr>
+      </w:pPr>
+    </w:p>
+    <w:p>
+      <w:pPr>
+        <w:pStyle w:val="PargrafodaLista"/>
+        <w:numPr>
+          <w:ilvl w:val="0"/>
+          <w:numId w:val="3"/>
+        </w:numPr>
+        <w:rPr>
+          <w:rFonts w:ascii="Arial" w:hAnsi="Arial" w:cs="Arial"/>
+          <w:b/>
+          <w:bCs/>
+          <w:sz w:val="36"/>
+          <w:szCs w:val="36"/>
+          <w:lang w:val="en-GB"/>
+        </w:rPr>
+      </w:pPr>
+      <w:r>
+        <w:rPr>
+          <w:rFonts w:ascii="Arial" w:hAnsi="Arial" w:cs="Arial"/>
+          <w:b/>
+          <w:bCs/>
+          <w:sz w:val="36"/>
+          <w:szCs w:val="36"/>
+          <w:lang w:val="en-GB"/>
+        </w:rPr>
+        <w:t>Train-Test Split and C</w:t>
+      </w:r>
+      <w:r>
+        <w:rPr>
+          <w:rFonts w:ascii="Arial" w:hAnsi="Arial" w:cs="Arial"/>
+          <w:b/>
+          <w:bCs/>
+          <w:sz w:val="36"/>
+          <w:szCs w:val="36"/>
+          <w:lang w:val="en-GB"/>
+        </w:rPr>
+        <w:t>ross Validation</w:t>
+      </w:r>
+    </w:p>
+    <w:p>
+      <w:pPr>
+        <w:rPr>
+          <w:rFonts w:ascii="Arial" w:hAnsi="Arial" w:cs="Arial"/>
+          <w:sz w:val="24"/>
+          <w:szCs w:val="24"/>
+          <w:lang w:val="en-GB"/>
+        </w:rPr>
+      </w:pPr>
+      <w:r>
+        <w:rPr>
+          <w:rFonts w:ascii="Arial" w:hAnsi="Arial" w:cs="Arial"/>
+          <w:sz w:val="24"/>
+          <w:szCs w:val="24"/>
+          <w:lang w:val="en-GB"/>
+        </w:rPr>
+        <w:t xml:space="preserve">To check how good and stable the model </w:t>
+      </w:r>
+      <w:proofErr w:type="gramStart"/>
+      <w:r>
+        <w:rPr>
+          <w:rFonts w:ascii="Arial" w:hAnsi="Arial" w:cs="Arial"/>
+          <w:sz w:val="24"/>
+          <w:szCs w:val="24"/>
+          <w:lang w:val="en-GB"/>
+        </w:rPr>
+        <w:t>is,  I</w:t>
+      </w:r>
+      <w:proofErr w:type="gramEnd"/>
+      <w:r>
+        <w:rPr>
+          <w:rFonts w:ascii="Arial" w:hAnsi="Arial" w:cs="Arial"/>
+          <w:sz w:val="24"/>
+          <w:szCs w:val="24"/>
+          <w:lang w:val="en-GB"/>
+        </w:rPr>
+        <w:t xml:space="preserve"> used a Random Forest Classifier and tested it with 3 different samples of training and tests </w:t>
+      </w:r>
+      <w:proofErr w:type="spellStart"/>
+      <w:proofErr w:type="gramStart"/>
+      <w:r>
+        <w:rPr>
+          <w:rFonts w:ascii="Arial" w:hAnsi="Arial" w:cs="Arial"/>
+          <w:sz w:val="24"/>
+          <w:szCs w:val="24"/>
+          <w:lang w:val="en-GB"/>
+        </w:rPr>
+        <w:t>splits.I</w:t>
+      </w:r>
+      <w:proofErr w:type="spellEnd"/>
+      <w:proofErr w:type="gramEnd"/>
+      <w:r>
+        <w:rPr>
+          <w:rFonts w:ascii="Arial" w:hAnsi="Arial" w:cs="Arial"/>
+          <w:sz w:val="24"/>
+          <w:szCs w:val="24"/>
+          <w:lang w:val="en-GB"/>
+        </w:rPr>
+        <w:t xml:space="preserve"> followed the instructions of the assignment and use 5%, 10% and 20% of the data for testing. On the training part, each split I applied </w:t>
+      </w:r>
+      <w:proofErr w:type="gramStart"/>
+      <w:r>
+        <w:rPr>
+          <w:rFonts w:ascii="Arial" w:hAnsi="Arial" w:cs="Arial"/>
+          <w:sz w:val="24"/>
+          <w:szCs w:val="24"/>
+          <w:lang w:val="en-GB"/>
+        </w:rPr>
+        <w:t>5 fold</w:t>
+      </w:r>
+      <w:proofErr w:type="gramEnd"/>
+      <w:r>
+        <w:rPr>
+          <w:rFonts w:ascii="Arial" w:hAnsi="Arial" w:cs="Arial"/>
+          <w:sz w:val="24"/>
+          <w:szCs w:val="24"/>
+          <w:lang w:val="en-GB"/>
+        </w:rPr>
+        <w:t xml:space="preserve"> cross validation measure </w:t>
+      </w:r>
+      <w:proofErr w:type="spellStart"/>
+      <w:r>
+        <w:rPr>
+          <w:rFonts w:ascii="Arial" w:hAnsi="Arial" w:cs="Arial"/>
+          <w:sz w:val="24"/>
+          <w:szCs w:val="24"/>
+          <w:lang w:val="en-GB"/>
+        </w:rPr>
+        <w:t>accurary</w:t>
+      </w:r>
+      <w:proofErr w:type="spellEnd"/>
+      <w:r>
+        <w:rPr>
+          <w:rFonts w:ascii="Arial" w:hAnsi="Arial" w:cs="Arial"/>
+          <w:sz w:val="24"/>
+          <w:szCs w:val="24"/>
+          <w:lang w:val="en-GB"/>
+        </w:rPr>
+        <w:t>.</w:t>
+      </w:r>
+    </w:p>
+    <w:p>
+      <w:pPr>
+        <w:rPr>
+          <w:rFonts w:ascii="Arial" w:hAnsi="Arial" w:cs="Arial"/>
+          <w:sz w:val="24"/>
+          <w:szCs w:val="24"/>
+          <w:lang w:val="en-GB"/>
+        </w:rPr>
+      </w:pPr>
+    </w:p>
+    <w:p>
+      <w:pPr>
+        <w:keepNext/>
+      </w:pPr>
+      <w:r>
+        <w:rPr>
+          <w:rFonts w:ascii="Arial" w:hAnsi="Arial" w:cs="Arial"/>
+          <w:lang w:val="en-GB"/>
+        </w:rPr>
+        <w:lastRenderedPageBreak/>
+        <w:drawing>
+          <wp:inline distT="0" distB="0" distL="0" distR="0" wp14:anchorId="1901537C" wp14:editId="0D914D65">
+            <wp:extent cx="4142905" cy="1676400"/>
+            <wp:effectExtent l="0" t="0" r="0" b="0"/>
+            <wp:docPr id="1038641855" name="Imagem 1" descr="Interface gráfica do usuário, Texto, Aplicativo, Email"/>
+            <wp:cNvGraphicFramePr>
+              <a:graphicFrameLocks xmlns:a="http://schemas.openxmlformats.org/drawingml/2006/main" noChangeAspect="1"/>
+            </wp:cNvGraphicFramePr>
+            <a:graphic xmlns:a="http://schemas.openxmlformats.org/drawingml/2006/main">
+              <a:graphicData uri="http://schemas.openxmlformats.org/drawingml/2006/picture">
+                <pic:pic xmlns:pic="http://schemas.openxmlformats.org/drawingml/2006/picture">
+                  <pic:nvPicPr>
+                    <pic:cNvPr id="1038641855" name="Imagem 1" descr="Interface gráfica do usuário, Texto, Aplicativo, Email"/>
+                    <pic:cNvPicPr/>
+                  </pic:nvPicPr>
+                  <pic:blipFill>
+                    <a:blip r:embed="rId17"/>
+                    <a:stretch>
+                      <a:fillRect/>
+                    </a:stretch>
+                  </pic:blipFill>
+                  <pic:spPr>
+                    <a:xfrm>
+                      <a:off x="0" y="0"/>
+                      <a:ext cx="4149198" cy="1678947"/>
+                    </a:xfrm>
+                    <a:prstGeom prst="rect">
+                      <a:avLst/>
+                    </a:prstGeom>
+                  </pic:spPr>
+                </pic:pic>
+              </a:graphicData>
+            </a:graphic>
+          </wp:inline>
+        </w:drawing>
+      </w:r>
+    </w:p>
+    <w:p>
+      <w:pPr>
+        <w:pStyle w:val="Legenda"/>
+        <w:rPr>
+          <w:lang w:val="en-GB"/>
+        </w:rPr>
+      </w:pPr>
+      <w:proofErr w:type="spellStart"/>
+      <w:r>
+        <w:rPr>
+          <w:lang w:val="en-GB"/>
+        </w:rPr>
+        <w:t>Figura</w:t>
+      </w:r>
+      <w:proofErr w:type="spellEnd"/>
+      <w:r>
+        <w:rPr>
+          <w:lang w:val="en-GB"/>
+        </w:rPr>
+        <w:t xml:space="preserve"> </w:t>
+      </w:r>
+      <w:r>
+        <w:fldChar w:fldCharType="begin"/>
+      </w:r>
+      <w:r>
+        <w:rPr>
+          <w:lang w:val="en-GB"/>
+        </w:rPr>
+        <w:instrText xml:space="preserve"> SEQ Figura \* ARABIC </w:instrText>
+      </w:r>
+      <w:r>
+        <w:fldChar w:fldCharType="separate"/>
+      </w:r>
+      <w:r>
+        <w:rPr>
+          <w:noProof/>
+          <w:lang w:val="en-GB"/>
+        </w:rPr>
+        <w:t>10</w:t>
+      </w:r>
+      <w:r>
+        <w:fldChar w:fldCharType="end"/>
+      </w:r>
+      <w:r>
+        <w:rPr>
+          <w:lang w:val="en-GB"/>
+        </w:rPr>
+        <w:t xml:space="preserve"> – Train/Test Split - Results</w:t>
+      </w:r>
+    </w:p>
+    <w:p>
+      <w:pPr>
+        <w:rPr>
+          <w:rFonts w:ascii="Arial" w:hAnsi="Arial" w:cs="Arial"/>
+          <w:b/>
+          <w:bCs/>
+          <w:sz w:val="24"/>
+          <w:szCs w:val="24"/>
+          <w:lang w:val="en-GB"/>
+        </w:rPr>
+      </w:pPr>
+      <w:r>
+        <w:rPr>
+          <w:rFonts w:ascii="Arial" w:hAnsi="Arial" w:cs="Arial"/>
+          <w:b/>
+          <w:bCs/>
+          <w:sz w:val="24"/>
+          <w:szCs w:val="24"/>
+          <w:lang w:val="en-GB"/>
+        </w:rPr>
+        <w:t>Here are the results:</w:t>
+      </w:r>
+    </w:p>
+    <w:p>
+      <w:pPr>
+        <w:pStyle w:val="PargrafodaLista"/>
+        <w:numPr>
+          <w:ilvl w:val="0"/>
+          <w:numId w:val="10"/>
+        </w:numPr>
+        <w:rPr>
+          <w:rFonts w:ascii="Arial" w:hAnsi="Arial" w:cs="Arial"/>
+          <w:sz w:val="24"/>
+          <w:szCs w:val="24"/>
+          <w:lang w:val="en-GB"/>
+        </w:rPr>
+      </w:pPr>
+      <w:r>
+        <w:rPr>
+          <w:rFonts w:ascii="Arial" w:hAnsi="Arial" w:cs="Arial"/>
+          <w:b/>
+          <w:bCs/>
+          <w:sz w:val="24"/>
+          <w:szCs w:val="24"/>
+          <w:lang w:val="en-GB"/>
+        </w:rPr>
+        <w:t>Test Size</w:t>
+      </w:r>
+      <w:r>
+        <w:rPr>
+          <w:rFonts w:ascii="Arial" w:hAnsi="Arial" w:cs="Arial"/>
+          <w:sz w:val="24"/>
+          <w:szCs w:val="24"/>
+          <w:lang w:val="en-GB"/>
+        </w:rPr>
+        <w:t>: 5%</w:t>
+      </w:r>
+    </w:p>
+    <w:p>
+      <w:pPr>
+        <w:pStyle w:val="PargrafodaLista"/>
+        <w:numPr>
+          <w:ilvl w:val="2"/>
+          <w:numId w:val="10"/>
+        </w:numPr>
+        <w:rPr>
+          <w:rFonts w:ascii="Arial" w:hAnsi="Arial" w:cs="Arial"/>
+          <w:sz w:val="24"/>
+          <w:szCs w:val="24"/>
+          <w:lang w:val="en-GB"/>
+        </w:rPr>
+      </w:pPr>
+      <w:r>
+        <w:rPr>
+          <w:rFonts w:ascii="Arial" w:hAnsi="Arial" w:cs="Arial"/>
+          <w:b/>
+          <w:bCs/>
+          <w:sz w:val="24"/>
+          <w:szCs w:val="24"/>
+          <w:lang w:val="en-GB"/>
+        </w:rPr>
+        <w:t>Accuracy scores:</w:t>
+      </w:r>
+      <w:r>
+        <w:rPr>
+          <w:rFonts w:ascii="Arial" w:hAnsi="Arial" w:cs="Arial"/>
+          <w:sz w:val="24"/>
+          <w:szCs w:val="24"/>
+          <w:lang w:val="en-GB"/>
+        </w:rPr>
+        <w:t xml:space="preserve"> [0.9928, 0.9976, 0.9976, 0.9904, 0.9952]</w:t>
+      </w:r>
+    </w:p>
+    <w:p>
+      <w:pPr>
+        <w:pStyle w:val="PargrafodaLista"/>
+        <w:numPr>
+          <w:ilvl w:val="2"/>
+          <w:numId w:val="10"/>
+        </w:numPr>
+        <w:rPr>
+          <w:rFonts w:ascii="Arial" w:hAnsi="Arial" w:cs="Arial"/>
+          <w:sz w:val="24"/>
+          <w:szCs w:val="24"/>
+          <w:lang w:val="en-GB"/>
+        </w:rPr>
+      </w:pPr>
+      <w:r>
+        <w:rPr>
+          <w:rFonts w:ascii="Arial" w:hAnsi="Arial" w:cs="Arial"/>
+          <w:b/>
+          <w:bCs/>
+          <w:sz w:val="24"/>
+          <w:szCs w:val="24"/>
+          <w:lang w:val="en-GB"/>
+        </w:rPr>
+        <w:t>Mean accuracy:</w:t>
+      </w:r>
+      <w:r>
+        <w:rPr>
+          <w:rFonts w:ascii="Arial" w:hAnsi="Arial" w:cs="Arial"/>
+          <w:sz w:val="24"/>
+          <w:szCs w:val="24"/>
+          <w:lang w:val="en-GB"/>
+        </w:rPr>
+        <w:t xml:space="preserve"> 0.9947</w:t>
+      </w:r>
+    </w:p>
+    <w:p>
+      <w:pPr>
+        <w:pStyle w:val="PargrafodaLista"/>
+        <w:ind w:left="2160"/>
+        <w:rPr>
+          <w:rFonts w:ascii="Arial" w:hAnsi="Arial" w:cs="Arial"/>
+          <w:sz w:val="24"/>
+          <w:szCs w:val="24"/>
+          <w:lang w:val="en-GB"/>
+        </w:rPr>
+      </w:pPr>
+    </w:p>
+    <w:p>
+      <w:pPr>
+        <w:pStyle w:val="PargrafodaLista"/>
+        <w:numPr>
+          <w:ilvl w:val="0"/>
+          <w:numId w:val="10"/>
+        </w:numPr>
+        <w:rPr>
+          <w:rFonts w:ascii="Arial" w:hAnsi="Arial" w:cs="Arial"/>
+          <w:sz w:val="24"/>
+          <w:szCs w:val="24"/>
+          <w:lang w:val="en-GB"/>
+        </w:rPr>
+      </w:pPr>
+      <w:r>
+        <w:rPr>
+          <w:rFonts w:ascii="Arial" w:hAnsi="Arial" w:cs="Arial"/>
+          <w:b/>
+          <w:bCs/>
+          <w:sz w:val="24"/>
+          <w:szCs w:val="24"/>
+          <w:lang w:val="en-GB"/>
+        </w:rPr>
+        <w:t>Test Size:</w:t>
+      </w:r>
+      <w:r>
+        <w:rPr>
+          <w:rFonts w:ascii="Arial" w:hAnsi="Arial" w:cs="Arial"/>
+          <w:sz w:val="24"/>
+          <w:szCs w:val="24"/>
+          <w:lang w:val="en-GB"/>
+        </w:rPr>
+        <w:t xml:space="preserve"> 10%</w:t>
+      </w:r>
+    </w:p>
+    <w:p>
+      <w:pPr>
+        <w:pStyle w:val="PargrafodaLista"/>
+        <w:numPr>
+          <w:ilvl w:val="2"/>
+          <w:numId w:val="10"/>
+        </w:numPr>
+        <w:rPr>
+          <w:rFonts w:ascii="Arial" w:hAnsi="Arial" w:cs="Arial"/>
+          <w:sz w:val="24"/>
+          <w:szCs w:val="24"/>
+          <w:lang w:val="en-GB"/>
+        </w:rPr>
+      </w:pPr>
+      <w:r>
+        <w:rPr>
+          <w:rFonts w:ascii="Arial" w:hAnsi="Arial" w:cs="Arial"/>
+          <w:b/>
+          <w:bCs/>
+          <w:sz w:val="24"/>
+          <w:szCs w:val="24"/>
+          <w:lang w:val="en-GB"/>
+        </w:rPr>
+        <w:t>Accuracy scores:</w:t>
+      </w:r>
+      <w:r>
+        <w:rPr>
+          <w:rFonts w:ascii="Arial" w:hAnsi="Arial" w:cs="Arial"/>
+          <w:sz w:val="24"/>
+          <w:szCs w:val="24"/>
+          <w:lang w:val="en-GB"/>
+        </w:rPr>
+        <w:t xml:space="preserve"> [0.9949, 0.9848, 0.9975, 1.0000, 0.9975]</w:t>
+      </w:r>
+    </w:p>
+    <w:p>
+      <w:pPr>
+        <w:pStyle w:val="PargrafodaLista"/>
+        <w:numPr>
+          <w:ilvl w:val="2"/>
+          <w:numId w:val="10"/>
+        </w:numPr>
+        <w:rPr>
+          <w:rFonts w:ascii="Arial" w:hAnsi="Arial" w:cs="Arial"/>
+          <w:b/>
+          <w:bCs/>
+          <w:sz w:val="24"/>
+          <w:szCs w:val="24"/>
+          <w:lang w:val="en-GB"/>
+        </w:rPr>
+      </w:pPr>
+      <w:r>
+        <w:rPr>
+          <w:rFonts w:ascii="Arial" w:hAnsi="Arial" w:cs="Arial"/>
+          <w:b/>
+          <w:bCs/>
+          <w:sz w:val="24"/>
+          <w:szCs w:val="24"/>
+          <w:lang w:val="en-GB"/>
+        </w:rPr>
+        <w:t>Mean accuracy: 0.9949</w:t>
+      </w:r>
+    </w:p>
+    <w:p>
+      <w:pPr>
+        <w:pStyle w:val="PargrafodaLista"/>
+        <w:ind w:left="2160"/>
+        <w:rPr>
+          <w:rFonts w:ascii="Arial" w:hAnsi="Arial" w:cs="Arial"/>
+          <w:b/>
+          <w:bCs/>
+          <w:sz w:val="24"/>
+          <w:szCs w:val="24"/>
+          <w:lang w:val="en-GB"/>
+        </w:rPr>
+      </w:pPr>
+    </w:p>
+    <w:p>
+      <w:pPr>
+        <w:pStyle w:val="PargrafodaLista"/>
+        <w:numPr>
+          <w:ilvl w:val="0"/>
+          <w:numId w:val="10"/>
+        </w:numPr>
+        <w:rPr>
+          <w:rFonts w:ascii="Arial" w:hAnsi="Arial" w:cs="Arial"/>
+          <w:b/>
+          <w:bCs/>
+          <w:sz w:val="24"/>
+          <w:szCs w:val="24"/>
+          <w:lang w:val="en-GB"/>
+        </w:rPr>
+      </w:pPr>
+      <w:r>
+        <w:rPr>
+          <w:rFonts w:ascii="Arial" w:hAnsi="Arial" w:cs="Arial"/>
+          <w:b/>
+          <w:bCs/>
+          <w:sz w:val="24"/>
+          <w:szCs w:val="24"/>
+          <w:lang w:val="en-GB"/>
+        </w:rPr>
+        <w:t>Test Size: 20%</w:t>
+      </w:r>
+    </w:p>
+    <w:p>
+      <w:pPr>
+        <w:pStyle w:val="PargrafodaLista"/>
+        <w:numPr>
+          <w:ilvl w:val="2"/>
+          <w:numId w:val="10"/>
+        </w:numPr>
+        <w:rPr>
+          <w:rFonts w:ascii="Arial" w:hAnsi="Arial" w:cs="Arial"/>
+          <w:b/>
+          <w:bCs/>
+          <w:sz w:val="24"/>
+          <w:szCs w:val="24"/>
+          <w:lang w:val="en-GB"/>
+        </w:rPr>
+      </w:pPr>
+      <w:r>
+        <w:rPr>
+          <w:rFonts w:ascii="Arial" w:hAnsi="Arial" w:cs="Arial"/>
+          <w:b/>
+          <w:bCs/>
+          <w:sz w:val="24"/>
+          <w:szCs w:val="24"/>
+          <w:lang w:val="en-GB"/>
+        </w:rPr>
+        <w:t>Accuracy scores: [0.9915, 0.9943, 0.9972, 0.9972, 0.9858]</w:t>
+      </w:r>
+    </w:p>
+    <w:p>
+      <w:pPr>
+        <w:pStyle w:val="PargrafodaLista"/>
+        <w:numPr>
+          <w:ilvl w:val="2"/>
+          <w:numId w:val="10"/>
+        </w:numPr>
+        <w:rPr>
+          <w:rFonts w:ascii="Arial" w:hAnsi="Arial" w:cs="Arial"/>
+          <w:b/>
+          <w:bCs/>
+          <w:sz w:val="24"/>
+          <w:szCs w:val="24"/>
+          <w:lang w:val="en-GB"/>
+        </w:rPr>
+      </w:pPr>
+      <w:r>
+        <w:rPr>
+          <w:rFonts w:ascii="Arial" w:hAnsi="Arial" w:cs="Arial"/>
+          <w:b/>
+          <w:bCs/>
+          <w:sz w:val="24"/>
+          <w:szCs w:val="24"/>
+          <w:lang w:val="en-GB"/>
+        </w:rPr>
+        <w:t>Mean accuracy: 0.9932</w:t>
+      </w:r>
+    </w:p>
+    <w:p>
+      <w:pPr>
+        <w:rPr>
+          <w:rFonts w:ascii="Arial" w:hAnsi="Arial" w:cs="Arial"/>
+          <w:sz w:val="24"/>
+          <w:szCs w:val="24"/>
+          <w:lang w:val="en-GB"/>
+        </w:rPr>
+      </w:pPr>
+    </w:p>
+    <w:p>
+      <w:pPr>
+        <w:rPr>
+          <w:rFonts w:ascii="Arial" w:hAnsi="Arial" w:cs="Arial"/>
+          <w:sz w:val="24"/>
+          <w:szCs w:val="24"/>
+          <w:lang w:val="en-GB"/>
+        </w:rPr>
+      </w:pPr>
+      <w:r>
+        <w:rPr>
+          <w:rFonts w:ascii="Arial" w:hAnsi="Arial" w:cs="Arial"/>
+          <w:sz w:val="24"/>
+          <w:szCs w:val="24"/>
+          <w:lang w:val="en-GB"/>
+        </w:rPr>
+        <w:t xml:space="preserve">The results show that the model works very well in all three cases. The accuracy </w:t>
+      </w:r>
+      <w:r>
+        <w:rPr>
+          <w:rFonts w:ascii="Arial" w:hAnsi="Arial" w:cs="Arial"/>
+          <w:sz w:val="24"/>
+          <w:szCs w:val="24"/>
+          <w:lang w:val="en-GB"/>
+        </w:rPr>
+        <w:t>got is</w:t>
+      </w:r>
+      <w:r>
+        <w:rPr>
+          <w:rFonts w:ascii="Arial" w:hAnsi="Arial" w:cs="Arial"/>
+          <w:sz w:val="24"/>
+          <w:szCs w:val="24"/>
+          <w:lang w:val="en-GB"/>
+        </w:rPr>
+        <w:t xml:space="preserve"> always above 99%, which is very high. This means the model learns well from the training data and can make good predictions on new data.</w:t>
+      </w:r>
+      <w:r>
+        <w:rPr>
+          <w:rFonts w:ascii="Arial" w:hAnsi="Arial" w:cs="Arial"/>
+          <w:sz w:val="24"/>
+          <w:szCs w:val="24"/>
+          <w:lang w:val="en-GB"/>
+        </w:rPr>
+        <w:t xml:space="preserve"> </w:t>
+      </w:r>
+      <w:r>
+        <w:rPr>
+          <w:rFonts w:ascii="Arial" w:hAnsi="Arial" w:cs="Arial"/>
+          <w:sz w:val="24"/>
+          <w:szCs w:val="24"/>
+          <w:lang w:val="en-GB"/>
+        </w:rPr>
+        <w:t>Furthermore</w:t>
+      </w:r>
+      <w:r>
+        <w:rPr>
+          <w:rFonts w:ascii="Arial" w:hAnsi="Arial" w:cs="Arial"/>
+          <w:sz w:val="24"/>
+          <w:szCs w:val="24"/>
+          <w:lang w:val="en-GB"/>
+        </w:rPr>
+        <w:t xml:space="preserve">, we can see that changing the test size (from 5% to 20%) does not affect the results too much. The accuracy stays almost the same. This is a good sign, because it shows the model is stable and can generalize to other </w:t>
+      </w:r>
+      <w:proofErr w:type="spellStart"/>
+      <w:proofErr w:type="gramStart"/>
+      <w:r>
+        <w:rPr>
+          <w:rFonts w:ascii="Arial" w:hAnsi="Arial" w:cs="Arial"/>
+          <w:sz w:val="24"/>
+          <w:szCs w:val="24"/>
+          <w:lang w:val="en-GB"/>
+        </w:rPr>
+        <w:t>situations.The</w:t>
+      </w:r>
+      <w:proofErr w:type="spellEnd"/>
+      <w:proofErr w:type="gramEnd"/>
+      <w:r>
+        <w:rPr>
+          <w:rFonts w:ascii="Arial" w:hAnsi="Arial" w:cs="Arial"/>
+          <w:sz w:val="24"/>
+          <w:szCs w:val="24"/>
+          <w:lang w:val="en-GB"/>
+        </w:rPr>
+        <w:t xml:space="preserve"> scores from cross-validation are also very close to each other, which means that the model does not depend too much on a specific part of the data. </w:t>
+      </w:r>
+      <w:r>
+        <w:rPr>
+          <w:rFonts w:ascii="Arial" w:hAnsi="Arial" w:cs="Arial"/>
+          <w:sz w:val="24"/>
+          <w:szCs w:val="24"/>
+          <w:lang w:val="en-GB"/>
+        </w:rPr>
+        <w:t xml:space="preserve">In </w:t>
+      </w:r>
+      <w:proofErr w:type="gramStart"/>
+      <w:r>
+        <w:rPr>
+          <w:rFonts w:ascii="Arial" w:hAnsi="Arial" w:cs="Arial"/>
+          <w:sz w:val="24"/>
+          <w:szCs w:val="24"/>
+          <w:lang w:val="en-GB"/>
+        </w:rPr>
+        <w:t>general</w:t>
+      </w:r>
+      <w:proofErr w:type="gramEnd"/>
+      <w:r>
+        <w:rPr>
+          <w:rFonts w:ascii="Arial" w:hAnsi="Arial" w:cs="Arial"/>
+          <w:sz w:val="24"/>
+          <w:szCs w:val="24"/>
+          <w:lang w:val="en-GB"/>
+        </w:rPr>
+        <w:t xml:space="preserve"> the dataset is clean and well-balanced, and the Random Forest model gives excellent results for this classification task.</w:t>
+      </w:r>
+    </w:p>
+    <w:p>
+      <w:pPr>
+        <w:rPr>
+          <w:rFonts w:ascii="Arial" w:hAnsi="Arial" w:cs="Arial"/>
+          <w:sz w:val="24"/>
+          <w:szCs w:val="24"/>
+          <w:lang w:val="en-GB"/>
+        </w:rPr>
+      </w:pPr>
+    </w:p>
+    <w:p>
+      <w:pPr>
+        <w:pStyle w:val="PargrafodaLista"/>
+        <w:numPr>
+          <w:ilvl w:val="0"/>
+          <w:numId w:val="3"/>
+        </w:numPr>
+        <w:rPr>
+          <w:rFonts w:ascii="Arial" w:hAnsi="Arial" w:cs="Arial"/>
+          <w:sz w:val="24"/>
+          <w:szCs w:val="24"/>
+          <w:lang w:val="en-GB"/>
+        </w:rPr>
+      </w:pPr>
+      <w:r>
+        <w:rPr>
+          <w:rFonts w:ascii="Arial" w:hAnsi="Arial" w:cs="Arial"/>
+          <w:b/>
+          <w:bCs/>
+          <w:sz w:val="36"/>
+          <w:szCs w:val="36"/>
+          <w:lang w:val="en-GB"/>
+        </w:rPr>
+        <w:t xml:space="preserve"> </w:t>
+      </w:r>
+      <w:proofErr w:type="spellStart"/>
+      <w:r>
+        <w:rPr>
+          <w:rFonts w:ascii="Arial" w:hAnsi="Arial" w:cs="Arial"/>
+          <w:b/>
+          <w:bCs/>
+          <w:sz w:val="36"/>
+          <w:szCs w:val="36"/>
+          <w:lang w:val="en-GB"/>
+        </w:rPr>
+        <w:t>Modeling</w:t>
+      </w:r>
+      <w:proofErr w:type="spellEnd"/>
+    </w:p>
+    <w:p>
+      <w:pPr>
+        <w:rPr>
+          <w:rFonts w:ascii="Arial" w:hAnsi="Arial" w:cs="Arial"/>
+          <w:sz w:val="24"/>
+          <w:szCs w:val="24"/>
+          <w:lang w:val="en-GB"/>
+        </w:rPr>
+      </w:pPr>
+      <w:r>
+        <w:rPr>
+          <w:rFonts w:ascii="Arial" w:hAnsi="Arial" w:cs="Arial"/>
+          <w:sz w:val="24"/>
+          <w:szCs w:val="24"/>
+          <w:lang w:val="en-GB"/>
+        </w:rPr>
+        <w:t xml:space="preserve">In </w:t>
+      </w:r>
+      <w:proofErr w:type="spellStart"/>
+      <w:r>
+        <w:rPr>
+          <w:rFonts w:ascii="Arial" w:hAnsi="Arial" w:cs="Arial"/>
+          <w:sz w:val="24"/>
+          <w:szCs w:val="24"/>
+          <w:lang w:val="en-GB"/>
+        </w:rPr>
+        <w:t>ths</w:t>
+      </w:r>
+      <w:proofErr w:type="spellEnd"/>
+      <w:r>
+        <w:rPr>
+          <w:rFonts w:ascii="Arial" w:hAnsi="Arial" w:cs="Arial"/>
+          <w:sz w:val="24"/>
+          <w:szCs w:val="24"/>
+          <w:lang w:val="en-GB"/>
+        </w:rPr>
+        <w:t xml:space="preserve"> stage, as asked in this assignment I choose two different models to evaluate. As my goal is </w:t>
+      </w:r>
+      <w:proofErr w:type="spellStart"/>
+      <w:r>
+        <w:rPr>
+          <w:rFonts w:ascii="Arial" w:hAnsi="Arial" w:cs="Arial"/>
+          <w:sz w:val="24"/>
+          <w:szCs w:val="24"/>
+          <w:lang w:val="en-GB"/>
+        </w:rPr>
+        <w:t>is</w:t>
+      </w:r>
+      <w:proofErr w:type="spellEnd"/>
+      <w:r>
+        <w:rPr>
+          <w:rFonts w:ascii="Arial" w:hAnsi="Arial" w:cs="Arial"/>
+          <w:sz w:val="24"/>
+          <w:szCs w:val="24"/>
+          <w:lang w:val="en-GB"/>
+        </w:rPr>
+        <w:t xml:space="preserve"> to recommend the most suitable crop to plant based on soil nutrients and weather conditions, </w:t>
+      </w:r>
+      <w:proofErr w:type="gramStart"/>
+      <w:r>
+        <w:rPr>
+          <w:rFonts w:ascii="Arial" w:hAnsi="Arial" w:cs="Arial"/>
+          <w:sz w:val="24"/>
+          <w:szCs w:val="24"/>
+          <w:lang w:val="en-GB"/>
+        </w:rPr>
+        <w:t>this characteristics</w:t>
+      </w:r>
+      <w:proofErr w:type="gramEnd"/>
+      <w:r>
+        <w:rPr>
+          <w:rFonts w:ascii="Arial" w:hAnsi="Arial" w:cs="Arial"/>
+          <w:sz w:val="24"/>
+          <w:szCs w:val="24"/>
+          <w:lang w:val="en-GB"/>
+        </w:rPr>
+        <w:t xml:space="preserve"> makes this task a multiclass classification problem, where the target variable include 22 different types of </w:t>
+      </w:r>
+      <w:proofErr w:type="gramStart"/>
+      <w:r>
+        <w:rPr>
+          <w:rFonts w:ascii="Arial" w:hAnsi="Arial" w:cs="Arial"/>
+          <w:sz w:val="24"/>
+          <w:szCs w:val="24"/>
+          <w:lang w:val="en-GB"/>
+        </w:rPr>
+        <w:t>crop</w:t>
+      </w:r>
+      <w:proofErr w:type="gramEnd"/>
+      <w:r>
+        <w:rPr>
+          <w:rFonts w:ascii="Arial" w:hAnsi="Arial" w:cs="Arial"/>
+          <w:sz w:val="24"/>
+          <w:szCs w:val="24"/>
+          <w:lang w:val="en-GB"/>
+        </w:rPr>
+        <w:t xml:space="preserve">. So, in order to solve this, I selected Random Forest Classifier and Support Vector Machine which are known to perform well with structured </w:t>
+      </w:r>
+      <w:proofErr w:type="spellStart"/>
+      <w:r>
+        <w:rPr>
+          <w:rFonts w:ascii="Arial" w:hAnsi="Arial" w:cs="Arial"/>
+          <w:sz w:val="24"/>
+          <w:szCs w:val="24"/>
+          <w:lang w:val="en-GB"/>
+        </w:rPr>
+        <w:t>data.When</w:t>
+      </w:r>
+      <w:proofErr w:type="spellEnd"/>
+      <w:r>
+        <w:rPr>
+          <w:rFonts w:ascii="Arial" w:hAnsi="Arial" w:cs="Arial"/>
+          <w:sz w:val="24"/>
+          <w:szCs w:val="24"/>
+          <w:lang w:val="en-GB"/>
+        </w:rPr>
+        <w:t xml:space="preserve"> Random Forest is a very strong and reliable model for classification tasks and known as working well with balanced data and can handle </w:t>
+      </w:r>
+      <w:proofErr w:type="spellStart"/>
+      <w:r>
+        <w:rPr>
+          <w:rFonts w:ascii="Arial" w:hAnsi="Arial" w:cs="Arial"/>
+          <w:sz w:val="24"/>
+          <w:szCs w:val="24"/>
+          <w:lang w:val="en-GB"/>
+        </w:rPr>
+        <w:t>non linear</w:t>
+      </w:r>
+      <w:proofErr w:type="spellEnd"/>
+      <w:r>
+        <w:rPr>
+          <w:rFonts w:ascii="Arial" w:hAnsi="Arial" w:cs="Arial"/>
+          <w:sz w:val="24"/>
+          <w:szCs w:val="24"/>
+          <w:lang w:val="en-GB"/>
+        </w:rPr>
+        <w:t xml:space="preserve"> relationships, SVM is also another powerful model which is known by </w:t>
+      </w:r>
+      <w:proofErr w:type="spellStart"/>
+      <w:r>
+        <w:rPr>
+          <w:rFonts w:ascii="Arial" w:hAnsi="Arial" w:cs="Arial"/>
+          <w:sz w:val="24"/>
+          <w:szCs w:val="24"/>
+          <w:lang w:val="en-GB"/>
+        </w:rPr>
+        <w:t>performin</w:t>
+      </w:r>
+      <w:proofErr w:type="spellEnd"/>
+      <w:r>
+        <w:rPr>
+          <w:rFonts w:ascii="Arial" w:hAnsi="Arial" w:cs="Arial"/>
+          <w:sz w:val="24"/>
+          <w:szCs w:val="24"/>
+          <w:lang w:val="en-GB"/>
+        </w:rPr>
+        <w:t xml:space="preserve"> well with smaller datasets.</w:t>
+      </w:r>
+    </w:p>
+    <w:p>
+      <w:pPr>
+        <w:rPr>
+          <w:rFonts w:ascii="Arial" w:hAnsi="Arial" w:cs="Arial"/>
+          <w:sz w:val="24"/>
+          <w:szCs w:val="24"/>
+          <w:lang w:val="en-GB"/>
+        </w:rPr>
+      </w:pPr>
+    </w:p>
+    <w:p>
+      <w:pPr>
+        <w:pStyle w:val="PargrafodaLista"/>
+        <w:numPr>
+          <w:ilvl w:val="1"/>
+          <w:numId w:val="3"/>
+        </w:numPr>
+        <w:rPr>
+          <w:rFonts w:ascii="Arial" w:hAnsi="Arial" w:cs="Arial"/>
+          <w:sz w:val="24"/>
+          <w:szCs w:val="24"/>
+          <w:lang w:val="en-GB"/>
+        </w:rPr>
+      </w:pPr>
+      <w:r>
+        <w:rPr>
+          <w:rFonts w:ascii="Arial" w:hAnsi="Arial" w:cs="Arial"/>
+          <w:sz w:val="24"/>
+          <w:szCs w:val="24"/>
+          <w:lang w:val="en-GB"/>
+        </w:rPr>
+        <w:t>Model Performance Results</w:t>
+      </w:r>
+    </w:p>
+    <w:p>
+      <w:pPr>
+        <w:keepNext/>
+      </w:pPr>
+      <w:r>
+        <w:rPr>
+          <w:rFonts w:ascii="Arial" w:hAnsi="Arial" w:cs="Arial"/>
+          <w:sz w:val="24"/>
+          <w:szCs w:val="24"/>
+          <w:lang w:val="en-GB"/>
+        </w:rPr>
+        <w:lastRenderedPageBreak/>
+        <w:drawing>
+          <wp:inline distT="0" distB="0" distL="0" distR="0" wp14:anchorId="418DFE1D" wp14:editId="0AC406BC">
+            <wp:extent cx="3848773" cy="4337050"/>
+            <wp:effectExtent l="0" t="0" r="0" b="6350"/>
+            <wp:docPr id="1253097880" name="Imagem 1" descr="Tabela"/>
+            <wp:cNvGraphicFramePr>
+              <a:graphicFrameLocks xmlns:a="http://schemas.openxmlformats.org/drawingml/2006/main" noChangeAspect="1"/>
+            </wp:cNvGraphicFramePr>
+            <a:graphic xmlns:a="http://schemas.openxmlformats.org/drawingml/2006/main">
+              <a:graphicData uri="http://schemas.openxmlformats.org/drawingml/2006/picture">
+                <pic:pic xmlns:pic="http://schemas.openxmlformats.org/drawingml/2006/picture">
+                  <pic:nvPicPr>
+                    <pic:cNvPr id="1253097880" name="Imagem 1" descr="Tabela"/>
+                    <pic:cNvPicPr/>
+                  </pic:nvPicPr>
+                  <pic:blipFill>
+                    <a:blip r:embed="rId18"/>
+                    <a:stretch>
+                      <a:fillRect/>
+                    </a:stretch>
+                  </pic:blipFill>
+                  <pic:spPr>
+                    <a:xfrm>
+                      <a:off x="0" y="0"/>
+                      <a:ext cx="3853262" cy="4342109"/>
+                    </a:xfrm>
+                    <a:prstGeom prst="rect">
+                      <a:avLst/>
+                    </a:prstGeom>
+                  </pic:spPr>
+                </pic:pic>
+              </a:graphicData>
+            </a:graphic>
+          </wp:inline>
+        </w:drawing>
+      </w:r>
+    </w:p>
+    <w:p>
+      <w:pPr>
+        <w:pStyle w:val="Legenda"/>
+        <w:rPr>
+          <w:rFonts w:ascii="Arial" w:hAnsi="Arial" w:cs="Arial"/>
+          <w:sz w:val="24"/>
+          <w:szCs w:val="24"/>
+          <w:lang w:val="en-GB"/>
+        </w:rPr>
+      </w:pPr>
+      <w:r>
+        <w:t xml:space="preserve">Figura </w:t>
+      </w:r>
+      <w:r>
+        <w:fldChar w:fldCharType="begin"/>
+      </w:r>
+      <w:r>
+        <w:instrText xml:space="preserve"> SEQ Figura \* ARABIC </w:instrText>
+      </w:r>
+      <w:r>
+        <w:fldChar w:fldCharType="separate"/>
+      </w:r>
+      <w:r>
+        <w:rPr>
+          <w:noProof/>
+        </w:rPr>
+        <w:t>11</w:t>
+      </w:r>
+      <w:r>
+        <w:fldChar w:fldCharType="end"/>
+      </w:r>
+      <w:r>
+        <w:t xml:space="preserve"> - Random Forest Report</w:t>
+      </w:r>
+    </w:p>
+    <w:p>
+      <w:pPr>
+        <w:rPr>
+          <w:rFonts w:ascii="Arial" w:hAnsi="Arial" w:cs="Arial"/>
+          <w:sz w:val="24"/>
+          <w:szCs w:val="24"/>
+          <w:lang w:val="en-GB"/>
+        </w:rPr>
+      </w:pPr>
+    </w:p>
+    <w:p>
+      <w:pPr>
+        <w:keepNext/>
+      </w:pPr>
+      <w:r>
+        <w:rPr>
+          <w:rFonts w:ascii="Arial" w:hAnsi="Arial" w:cs="Arial"/>
+          <w:sz w:val="24"/>
+          <w:szCs w:val="24"/>
+          <w:lang w:val="en-GB"/>
+        </w:rPr>
+        <w:drawing>
+          <wp:inline distT="0" distB="0" distL="0" distR="0" wp14:anchorId="06B76AA4" wp14:editId="17C11850">
+            <wp:extent cx="4074271" cy="3130550"/>
+            <wp:effectExtent l="0" t="0" r="2540" b="0"/>
+            <wp:docPr id="2113166822" name="Imagem 1" descr="Tela de computador com texto preto sobre fundo branco"/>
+            <wp:cNvGraphicFramePr>
+              <a:graphicFrameLocks xmlns:a="http://schemas.openxmlformats.org/drawingml/2006/main" noChangeAspect="1"/>
+            </wp:cNvGraphicFramePr>
+            <a:graphic xmlns:a="http://schemas.openxmlformats.org/drawingml/2006/main">
+              <a:graphicData uri="http://schemas.openxmlformats.org/drawingml/2006/picture">
+                <pic:pic xmlns:pic="http://schemas.openxmlformats.org/drawingml/2006/picture">
+                  <pic:nvPicPr>
+                    <pic:cNvPr id="2113166822" name="Imagem 1" descr="Tela de computador com texto preto sobre fundo branco"/>
+                    <pic:cNvPicPr/>
+                  </pic:nvPicPr>
+                  <pic:blipFill>
+                    <a:blip r:embed="rId19"/>
+                    <a:stretch>
+                      <a:fillRect/>
+                    </a:stretch>
+                  </pic:blipFill>
+                  <pic:spPr>
+                    <a:xfrm>
+                      <a:off x="0" y="0"/>
+                      <a:ext cx="4078402" cy="3133724"/>
+                    </a:xfrm>
+                    <a:prstGeom prst="rect">
+                      <a:avLst/>
+                    </a:prstGeom>
+                  </pic:spPr>
+                </pic:pic>
+              </a:graphicData>
+            </a:graphic>
+          </wp:inline>
+        </w:drawing>
+      </w:r>
+    </w:p>
+    <w:p>
+      <w:pPr>
+        <w:pStyle w:val="Legenda"/>
+      </w:pPr>
+      <w:r>
+        <w:t xml:space="preserve">Figura </w:t>
+      </w:r>
+      <w:r>
+        <w:fldChar w:fldCharType="begin"/>
+      </w:r>
+      <w:r>
+        <w:instrText xml:space="preserve"> SEQ Figura \* ARABIC </w:instrText>
+      </w:r>
+      <w:r>
+        <w:fldChar w:fldCharType="separate"/>
+      </w:r>
+      <w:r>
+        <w:rPr>
+          <w:noProof/>
+        </w:rPr>
+        <w:t>12</w:t>
+      </w:r>
+      <w:r>
+        <w:fldChar w:fldCharType="end"/>
+      </w:r>
+      <w:r>
+        <w:t xml:space="preserve"> - Random Forest </w:t>
+      </w:r>
+      <w:proofErr w:type="spellStart"/>
+      <w:r>
+        <w:t>Confusion</w:t>
+      </w:r>
+      <w:proofErr w:type="spellEnd"/>
+      <w:r>
+        <w:t xml:space="preserve"> Matrix</w:t>
+      </w:r>
+    </w:p>
+    <w:p>
+      <w:pPr>
+        <w:rPr>
+          <w:lang w:val="en-GB"/>
+        </w:rPr>
+      </w:pPr>
+    </w:p>
+    <w:p>
+      <w:pPr>
+        <w:keepNext/>
+      </w:pPr>
+      <w:r>
+        <w:rPr>
+          <w:lang w:val="en-GB"/>
+        </w:rPr>
+        <w:lastRenderedPageBreak/>
+        <w:drawing>
+          <wp:inline distT="0" distB="0" distL="0" distR="0" wp14:anchorId="68408864" wp14:editId="794F8BB8">
+            <wp:extent cx="3294450" cy="3536950"/>
+            <wp:effectExtent l="0" t="0" r="1270" b="6350"/>
+            <wp:docPr id="747905344" name="Imagem 1" descr="Tabela"/>
+            <wp:cNvGraphicFramePr>
+              <a:graphicFrameLocks xmlns:a="http://schemas.openxmlformats.org/drawingml/2006/main" noChangeAspect="1"/>
+            </wp:cNvGraphicFramePr>
+            <a:graphic xmlns:a="http://schemas.openxmlformats.org/drawingml/2006/main">
+              <a:graphicData uri="http://schemas.openxmlformats.org/drawingml/2006/picture">
+                <pic:pic xmlns:pic="http://schemas.openxmlformats.org/drawingml/2006/picture">
+                  <pic:nvPicPr>
+                    <pic:cNvPr id="747905344" name="Imagem 1" descr="Tabela"/>
+                    <pic:cNvPicPr/>
+                  </pic:nvPicPr>
+                  <pic:blipFill>
+                    <a:blip r:embed="rId20"/>
+                    <a:stretch>
+                      <a:fillRect/>
+                    </a:stretch>
+                  </pic:blipFill>
+                  <pic:spPr>
+                    <a:xfrm>
+                      <a:off x="0" y="0"/>
+                      <a:ext cx="3298741" cy="3541557"/>
+                    </a:xfrm>
+                    <a:prstGeom prst="rect">
+                      <a:avLst/>
+                    </a:prstGeom>
+                  </pic:spPr>
+                </pic:pic>
+              </a:graphicData>
+            </a:graphic>
+          </wp:inline>
+        </w:drawing>
+      </w:r>
+    </w:p>
+    <w:p>
+      <w:pPr>
+        <w:pStyle w:val="Legenda"/>
+      </w:pPr>
+      <w:r>
+        <w:t xml:space="preserve">Figura </w:t>
+      </w:r>
+      <w:r>
+        <w:fldChar w:fldCharType="begin"/>
+      </w:r>
+      <w:r>
+        <w:instrText xml:space="preserve"> SEQ Figura \* ARABIC </w:instrText>
+      </w:r>
+      <w:r>
+        <w:fldChar w:fldCharType="separate"/>
+      </w:r>
+      <w:r>
+        <w:rPr>
+          <w:noProof/>
+        </w:rPr>
+        <w:t>13</w:t>
+      </w:r>
+      <w:r>
+        <w:fldChar w:fldCharType="end"/>
+      </w:r>
+      <w:r>
+        <w:t xml:space="preserve"> - SVM </w:t>
+      </w:r>
+      <w:proofErr w:type="spellStart"/>
+      <w:r>
+        <w:t>Classification</w:t>
+      </w:r>
+      <w:proofErr w:type="spellEnd"/>
+      <w:r>
+        <w:t xml:space="preserve"> Report</w:t>
+      </w:r>
+    </w:p>
+    <w:p>
+      <w:pPr>
+        <w:rPr>
+          <w:lang w:val="en-GB"/>
+        </w:rPr>
+      </w:pPr>
+    </w:p>
+    <w:p>
+      <w:pPr>
+        <w:keepNext/>
+      </w:pPr>
+      <w:r>
+        <w:rPr>
+          <w:lang w:val="en-GB"/>
+        </w:rPr>
+        <w:drawing>
+          <wp:inline distT="0" distB="0" distL="0" distR="0" wp14:anchorId="1A73A26A" wp14:editId="32FBDC51">
+            <wp:extent cx="3661738" cy="2844800"/>
+            <wp:effectExtent l="0" t="0" r="0" b="0"/>
+            <wp:docPr id="901157961" name="Imagem 1" descr="Padrão do plano de fundo"/>
+            <wp:cNvGraphicFramePr>
+              <a:graphicFrameLocks xmlns:a="http://schemas.openxmlformats.org/drawingml/2006/main" noChangeAspect="1"/>
+            </wp:cNvGraphicFramePr>
+            <a:graphic xmlns:a="http://schemas.openxmlformats.org/drawingml/2006/main">
+              <a:graphicData uri="http://schemas.openxmlformats.org/drawingml/2006/picture">
+                <pic:pic xmlns:pic="http://schemas.openxmlformats.org/drawingml/2006/picture">
+                  <pic:nvPicPr>
+                    <pic:cNvPr id="901157961" name="Imagem 1" descr="Padrão do plano de fundo"/>
+                    <pic:cNvPicPr/>
+                  </pic:nvPicPr>
+                  <pic:blipFill>
+                    <a:blip r:embed="rId21"/>
+                    <a:stretch>
+                      <a:fillRect/>
+                    </a:stretch>
+                  </pic:blipFill>
+                  <pic:spPr>
+                    <a:xfrm>
+                      <a:off x="0" y="0"/>
+                      <a:ext cx="3664950" cy="2847296"/>
+                    </a:xfrm>
+                    <a:prstGeom prst="rect">
+                      <a:avLst/>
+                    </a:prstGeom>
+                  </pic:spPr>
+                </pic:pic>
+              </a:graphicData>
+            </a:graphic>
+          </wp:inline>
+        </w:drawing>
+      </w:r>
+    </w:p>
+    <w:p>
+      <w:pPr>
+        <w:pStyle w:val="Legenda"/>
+      </w:pPr>
+      <w:r>
+        <w:t xml:space="preserve">Figura </w:t>
+      </w:r>
+      <w:r>
+        <w:fldChar w:fldCharType="begin"/>
+      </w:r>
+      <w:r>
+        <w:instrText xml:space="preserve"> SEQ Figura \* ARABIC </w:instrText>
+      </w:r>
+      <w:r>
+        <w:fldChar w:fldCharType="separate"/>
+      </w:r>
+      <w:r>
+        <w:rPr>
+          <w:noProof/>
+        </w:rPr>
+        <w:t>14</w:t>
+      </w:r>
+      <w:r>
+        <w:fldChar w:fldCharType="end"/>
+      </w:r>
+      <w:r>
+        <w:t xml:space="preserve"> - SVM </w:t>
+      </w:r>
+      <w:proofErr w:type="spellStart"/>
+      <w:r>
+        <w:t>Confusion</w:t>
+      </w:r>
+      <w:proofErr w:type="spellEnd"/>
+      <w:r>
+        <w:t xml:space="preserve"> Matrix</w:t>
+      </w:r>
+    </w:p>
+    <w:p>
+      <w:pPr>
+        <w:rPr>
+          <w:lang w:val="en-GB"/>
+        </w:rPr>
+      </w:pPr>
+    </w:p>
+    <w:p>
+      <w:pPr>
+        <w:rPr>
+          <w:rFonts w:ascii="Arial" w:hAnsi="Arial" w:cs="Arial"/>
+          <w:b/>
+          <w:bCs/>
+          <w:sz w:val="24"/>
+          <w:szCs w:val="24"/>
+          <w:lang w:val="en-GB"/>
+        </w:rPr>
+      </w:pPr>
+      <w:r>
+        <w:rPr>
+          <w:rFonts w:ascii="Arial" w:hAnsi="Arial" w:cs="Arial"/>
+          <w:b/>
+          <w:bCs/>
+          <w:sz w:val="24"/>
+          <w:szCs w:val="24"/>
+          <w:lang w:val="en-GB"/>
+        </w:rPr>
+        <w:t>MODELS PERFORMANCE AND RESULTS:</w:t>
+      </w:r>
+    </w:p>
+    <w:p>
+      <w:pPr>
+        <w:rPr>
+          <w:rFonts w:ascii="Arial" w:hAnsi="Arial" w:cs="Arial"/>
+          <w:b/>
+          <w:bCs/>
+          <w:sz w:val="24"/>
+          <w:szCs w:val="24"/>
+          <w:lang w:val="en-GB"/>
+        </w:rPr>
+      </w:pPr>
+      <w:r>
+        <w:rPr>
+          <w:rFonts w:ascii="Arial" w:hAnsi="Arial" w:cs="Arial"/>
+          <w:b/>
+          <w:bCs/>
+          <w:sz w:val="24"/>
+          <w:szCs w:val="24"/>
+          <w:lang w:val="en-GB"/>
+        </w:rPr>
+        <w:t>After training both models using an 80/20 split, those are the results:</w:t>
+      </w:r>
+    </w:p>
+    <w:p>
+      <w:pPr>
+        <w:rPr>
+          <w:rFonts w:ascii="Arial" w:hAnsi="Arial" w:cs="Arial"/>
+          <w:b/>
+          <w:bCs/>
+          <w:sz w:val="24"/>
+          <w:szCs w:val="24"/>
+          <w:lang w:val="en-GB"/>
+        </w:rPr>
+      </w:pPr>
+      <w:r>
+        <w:rPr>
+          <w:rFonts w:ascii="Arial" w:hAnsi="Arial" w:cs="Arial"/>
+          <w:b/>
+          <w:bCs/>
+          <w:sz w:val="24"/>
+          <w:szCs w:val="24"/>
+          <w:lang w:val="en-GB"/>
+        </w:rPr>
+        <w:t>Random Forest Classifier:</w:t>
+      </w:r>
+    </w:p>
+    <w:p>
+      <w:pPr>
+        <w:pStyle w:val="PargrafodaLista"/>
+        <w:numPr>
+          <w:ilvl w:val="0"/>
+          <w:numId w:val="15"/>
+        </w:numPr>
+        <w:rPr>
+          <w:rFonts w:ascii="Arial" w:hAnsi="Arial" w:cs="Arial"/>
+          <w:b/>
+          <w:bCs/>
+          <w:sz w:val="24"/>
+          <w:szCs w:val="24"/>
+          <w:lang w:val="en-GB"/>
+        </w:rPr>
+      </w:pPr>
+      <w:r>
+        <w:rPr>
+          <w:rFonts w:ascii="Arial" w:hAnsi="Arial" w:cs="Arial"/>
+          <w:b/>
+          <w:bCs/>
+          <w:sz w:val="24"/>
+          <w:szCs w:val="24"/>
+          <w:lang w:val="en-GB"/>
+        </w:rPr>
+        <w:t>Random Forest Classifier:</w:t>
+      </w:r>
+    </w:p>
+    <w:p>
+      <w:pPr>
+        <w:pStyle w:val="PargrafodaLista"/>
+        <w:numPr>
+          <w:ilvl w:val="2"/>
+          <w:numId w:val="15"/>
+        </w:numPr>
+        <w:rPr>
+          <w:rFonts w:ascii="Arial" w:hAnsi="Arial" w:cs="Arial"/>
+          <w:sz w:val="24"/>
+          <w:szCs w:val="24"/>
+          <w:lang w:val="en-GB"/>
+        </w:rPr>
+      </w:pPr>
+      <w:r>
+        <w:rPr>
+          <w:rFonts w:ascii="Arial" w:hAnsi="Arial" w:cs="Arial"/>
+          <w:b/>
+          <w:bCs/>
+          <w:sz w:val="24"/>
+          <w:szCs w:val="24"/>
+          <w:lang w:val="en-GB"/>
+        </w:rPr>
+        <w:t xml:space="preserve">Accuracy: </w:t>
+      </w:r>
+      <w:r>
+        <w:rPr>
+          <w:rFonts w:ascii="Arial" w:hAnsi="Arial" w:cs="Arial"/>
+          <w:sz w:val="24"/>
+          <w:szCs w:val="24"/>
+          <w:lang w:val="en-GB"/>
+        </w:rPr>
+        <w:t>100%</w:t>
+      </w:r>
+    </w:p>
+    <w:p>
+      <w:pPr>
+        <w:pStyle w:val="PargrafodaLista"/>
+        <w:numPr>
+          <w:ilvl w:val="2"/>
+          <w:numId w:val="15"/>
+        </w:numPr>
+        <w:rPr>
+          <w:rFonts w:ascii="Arial" w:hAnsi="Arial" w:cs="Arial"/>
+          <w:b/>
+          <w:bCs/>
+          <w:sz w:val="24"/>
+          <w:szCs w:val="24"/>
+          <w:lang w:val="en-GB"/>
+        </w:rPr>
+      </w:pPr>
+      <w:r>
+        <w:rPr>
+          <w:rFonts w:ascii="Arial" w:hAnsi="Arial" w:cs="Arial"/>
+          <w:b/>
+          <w:bCs/>
+          <w:sz w:val="24"/>
+          <w:szCs w:val="24"/>
+          <w:lang w:val="en-GB"/>
+        </w:rPr>
+        <w:t xml:space="preserve">F1-Score: </w:t>
+      </w:r>
+      <w:r>
+        <w:rPr>
+          <w:rFonts w:ascii="Arial" w:hAnsi="Arial" w:cs="Arial"/>
+          <w:sz w:val="24"/>
+          <w:szCs w:val="24"/>
+          <w:lang w:val="en-GB"/>
+        </w:rPr>
+        <w:t>Almost all classes scored 100%</w:t>
+      </w:r>
+    </w:p>
+    <w:p>
+      <w:pPr>
+        <w:pStyle w:val="PargrafodaLista"/>
+        <w:numPr>
+          <w:ilvl w:val="2"/>
+          <w:numId w:val="15"/>
+        </w:numPr>
+        <w:rPr>
+          <w:rFonts w:ascii="Arial" w:hAnsi="Arial" w:cs="Arial"/>
+          <w:sz w:val="24"/>
+          <w:szCs w:val="24"/>
+          <w:lang w:val="en-GB"/>
+        </w:rPr>
+      </w:pPr>
+      <w:r>
+        <w:rPr>
+          <w:rFonts w:ascii="Arial" w:hAnsi="Arial" w:cs="Arial"/>
+          <w:b/>
+          <w:bCs/>
+          <w:sz w:val="24"/>
+          <w:szCs w:val="24"/>
+          <w:lang w:val="en-GB"/>
+        </w:rPr>
+        <w:t>The confusion matrix</w:t>
+      </w:r>
+      <w:r>
+        <w:rPr>
+          <w:rFonts w:ascii="Arial" w:hAnsi="Arial" w:cs="Arial"/>
+          <w:sz w:val="24"/>
+          <w:szCs w:val="24"/>
+          <w:lang w:val="en-GB"/>
+        </w:rPr>
+        <w:t xml:space="preserve"> shows that nearly every prediction is correct with only 1 or 2 small mistakes.</w:t>
+      </w:r>
+    </w:p>
+    <w:p>
+      <w:pPr>
+        <w:pStyle w:val="PargrafodaLista"/>
+        <w:ind w:left="2160"/>
+        <w:rPr>
+          <w:rFonts w:ascii="Arial" w:hAnsi="Arial" w:cs="Arial"/>
+          <w:b/>
+          <w:bCs/>
+          <w:sz w:val="24"/>
+          <w:szCs w:val="24"/>
+          <w:lang w:val="en-GB"/>
+        </w:rPr>
+      </w:pPr>
+    </w:p>
+    <w:p>
+      <w:pPr>
+        <w:pStyle w:val="PargrafodaLista"/>
+        <w:numPr>
+          <w:ilvl w:val="0"/>
+          <w:numId w:val="15"/>
+        </w:numPr>
+        <w:rPr>
+          <w:rFonts w:ascii="Arial" w:hAnsi="Arial" w:cs="Arial"/>
+          <w:b/>
+          <w:bCs/>
+          <w:sz w:val="24"/>
+          <w:szCs w:val="24"/>
+          <w:lang w:val="en-GB"/>
+        </w:rPr>
+      </w:pPr>
+      <w:r>
+        <w:rPr>
+          <w:rFonts w:ascii="Arial" w:hAnsi="Arial" w:cs="Arial"/>
+          <w:b/>
+          <w:bCs/>
+          <w:sz w:val="24"/>
+          <w:szCs w:val="24"/>
+          <w:lang w:val="en-GB"/>
+        </w:rPr>
+        <w:lastRenderedPageBreak/>
+        <w:t>Support Vector Machine:</w:t>
+      </w:r>
+    </w:p>
+    <w:p>
+      <w:pPr>
+        <w:pStyle w:val="PargrafodaLista"/>
+        <w:numPr>
+          <w:ilvl w:val="2"/>
+          <w:numId w:val="15"/>
+        </w:numPr>
+        <w:rPr>
+          <w:rFonts w:ascii="Arial" w:hAnsi="Arial" w:cs="Arial"/>
+          <w:b/>
+          <w:bCs/>
+          <w:sz w:val="24"/>
+          <w:szCs w:val="24"/>
+          <w:lang w:val="en-GB"/>
+        </w:rPr>
+      </w:pPr>
+      <w:r>
+        <w:rPr>
+          <w:rFonts w:ascii="Arial" w:hAnsi="Arial" w:cs="Arial"/>
+          <w:b/>
+          <w:bCs/>
+          <w:sz w:val="24"/>
+          <w:szCs w:val="24"/>
+          <w:lang w:val="en-GB"/>
+        </w:rPr>
+        <w:t xml:space="preserve">Accuracy: </w:t>
+      </w:r>
+      <w:r>
+        <w:rPr>
+          <w:rFonts w:ascii="Arial" w:hAnsi="Arial" w:cs="Arial"/>
+          <w:sz w:val="24"/>
+          <w:szCs w:val="24"/>
+          <w:lang w:val="en-GB"/>
+        </w:rPr>
+        <w:t>98%</w:t>
+      </w:r>
+    </w:p>
+    <w:p>
+      <w:pPr>
+        <w:pStyle w:val="PargrafodaLista"/>
+        <w:numPr>
+          <w:ilvl w:val="2"/>
+          <w:numId w:val="15"/>
+        </w:numPr>
+        <w:rPr>
+          <w:rFonts w:ascii="Arial" w:hAnsi="Arial" w:cs="Arial"/>
+          <w:b/>
+          <w:bCs/>
+          <w:sz w:val="24"/>
+          <w:szCs w:val="24"/>
+          <w:lang w:val="en-GB"/>
+        </w:rPr>
+      </w:pPr>
+      <w:r>
+        <w:rPr>
+          <w:rFonts w:ascii="Arial" w:hAnsi="Arial" w:cs="Arial"/>
+          <w:sz w:val="24"/>
+          <w:szCs w:val="24"/>
+          <w:lang w:val="en-GB"/>
+        </w:rPr>
+        <w:t>A few crop types were misclassified such as class 20 and 8</w:t>
+      </w:r>
+      <w:r>
+        <w:rPr>
+          <w:rFonts w:ascii="Arial" w:hAnsi="Arial" w:cs="Arial"/>
+          <w:b/>
+          <w:bCs/>
+          <w:sz w:val="24"/>
+          <w:szCs w:val="24"/>
+          <w:lang w:val="en-GB"/>
+        </w:rPr>
+        <w:t>.</w:t>
+      </w:r>
+    </w:p>
+    <w:p>
+      <w:pPr>
+        <w:pStyle w:val="PargrafodaLista"/>
+        <w:numPr>
+          <w:ilvl w:val="2"/>
+          <w:numId w:val="15"/>
+        </w:numPr>
+        <w:rPr>
+          <w:rFonts w:ascii="Arial" w:hAnsi="Arial" w:cs="Arial"/>
+          <w:sz w:val="24"/>
+          <w:szCs w:val="24"/>
+          <w:lang w:val="en-GB"/>
+        </w:rPr>
+      </w:pPr>
+      <w:r>
+        <w:rPr>
+          <w:rFonts w:ascii="Arial" w:hAnsi="Arial" w:cs="Arial"/>
+          <w:b/>
+          <w:bCs/>
+          <w:sz w:val="24"/>
+          <w:szCs w:val="24"/>
+          <w:lang w:val="en-GB"/>
+        </w:rPr>
+        <w:t xml:space="preserve">F1-Score </w:t>
+      </w:r>
+      <w:r>
+        <w:rPr>
+          <w:rFonts w:ascii="Arial" w:hAnsi="Arial" w:cs="Arial"/>
+          <w:sz w:val="24"/>
+          <w:szCs w:val="24"/>
+          <w:lang w:val="en-GB"/>
+        </w:rPr>
+        <w:t xml:space="preserve">for most all classes were still very high, but </w:t>
+      </w:r>
+      <w:proofErr w:type="gramStart"/>
+      <w:r>
+        <w:rPr>
+          <w:rFonts w:ascii="Arial" w:hAnsi="Arial" w:cs="Arial"/>
+          <w:sz w:val="24"/>
+          <w:szCs w:val="24"/>
+          <w:lang w:val="en-GB"/>
+        </w:rPr>
+        <w:t>some  were</w:t>
+      </w:r>
+      <w:proofErr w:type="gramEnd"/>
+      <w:r>
+        <w:rPr>
+          <w:rFonts w:ascii="Arial" w:hAnsi="Arial" w:cs="Arial"/>
+          <w:sz w:val="24"/>
+          <w:szCs w:val="24"/>
+          <w:lang w:val="en-GB"/>
+        </w:rPr>
+        <w:t xml:space="preserve"> slightly below 1.00</w:t>
+      </w:r>
+    </w:p>
+    <w:p>
+      <w:pPr>
+        <w:rPr>
+          <w:rFonts w:ascii="Arial" w:hAnsi="Arial" w:cs="Arial"/>
+          <w:sz w:val="24"/>
+          <w:szCs w:val="24"/>
+          <w:lang w:val="en-GB"/>
+        </w:rPr>
+      </w:pPr>
+    </w:p>
+    <w:p>
+      <w:pPr>
+        <w:rPr>
+          <w:rFonts w:ascii="Arial" w:hAnsi="Arial" w:cs="Arial"/>
+          <w:sz w:val="24"/>
+          <w:szCs w:val="24"/>
+          <w:lang w:val="en-GB"/>
+        </w:rPr>
+      </w:pPr>
+      <w:r>
+        <w:rPr>
+          <w:rFonts w:ascii="Arial" w:hAnsi="Arial" w:cs="Arial"/>
+          <w:sz w:val="24"/>
+          <w:szCs w:val="24"/>
+          <w:lang w:val="en-GB"/>
+        </w:rPr>
+        <w:t xml:space="preserve">Both models gave strong results, which shows that the dataset is clean, balanced and suitable for classification, however, Random Forest performed a bit better achieving nearly perfect scores across all metrics and the confusion matrix showed almost no errors. Because of this I choose Random Forest as the best model between </w:t>
+      </w:r>
+      <w:proofErr w:type="gramStart"/>
+      <w:r>
+        <w:rPr>
+          <w:rFonts w:ascii="Arial" w:hAnsi="Arial" w:cs="Arial"/>
+          <w:sz w:val="24"/>
+          <w:szCs w:val="24"/>
+          <w:lang w:val="en-GB"/>
+        </w:rPr>
+        <w:t>both to</w:t>
+      </w:r>
+      <w:proofErr w:type="gramEnd"/>
+      <w:r>
+        <w:rPr>
+          <w:rFonts w:ascii="Arial" w:hAnsi="Arial" w:cs="Arial"/>
+          <w:sz w:val="24"/>
+          <w:szCs w:val="24"/>
+          <w:lang w:val="en-GB"/>
+        </w:rPr>
+        <w:t xml:space="preserve"> move forward. </w:t>
+      </w:r>
+    </w:p>
+    <w:p>
+      <w:pPr>
+        <w:rPr>
+          <w:rFonts w:ascii="Arial" w:hAnsi="Arial" w:cs="Arial"/>
+          <w:sz w:val="24"/>
+          <w:szCs w:val="24"/>
+          <w:lang w:val="en-GB"/>
+        </w:rPr>
+      </w:pPr>
+    </w:p>
+    <w:p>
+      <w:pPr>
+        <w:pStyle w:val="PargrafodaLista"/>
+        <w:numPr>
+          <w:ilvl w:val="0"/>
+          <w:numId w:val="3"/>
+        </w:numPr>
+        <w:rPr>
+          <w:rFonts w:ascii="Arial" w:hAnsi="Arial" w:cs="Arial"/>
+          <w:sz w:val="24"/>
+          <w:szCs w:val="24"/>
+          <w:lang w:val="en-GB"/>
+        </w:rPr>
+      </w:pPr>
+      <w:r>
+        <w:rPr>
+          <w:rFonts w:ascii="Arial" w:hAnsi="Arial" w:cs="Arial"/>
+          <w:b/>
+          <w:bCs/>
+          <w:sz w:val="36"/>
+          <w:szCs w:val="36"/>
+          <w:lang w:val="en-GB"/>
+        </w:rPr>
+        <w:t xml:space="preserve">Hyperparameter tuning </w:t>
+      </w:r>
+    </w:p>
+    <w:p>
+      <w:pPr>
+        <w:ind w:left="360"/>
+        <w:rPr>
+          <w:rFonts w:ascii="Arial" w:hAnsi="Arial" w:cs="Arial"/>
+          <w:sz w:val="24"/>
+          <w:szCs w:val="24"/>
+          <w:lang w:val="en-GB"/>
+        </w:rPr>
+      </w:pPr>
+    </w:p>
+    <w:p>
+      <w:pPr>
+        <w:rPr>
+          <w:rFonts w:ascii="Arial" w:hAnsi="Arial" w:cs="Arial"/>
+          <w:sz w:val="24"/>
+          <w:szCs w:val="24"/>
           <w:lang w:val="en-GB"/>
         </w:rPr>
       </w:pPr>
@@ -2026,6 +3871,92 @@
 <file path=word/numbering.xml><?xml version="1.0" encoding="utf-8"?>
 <w:numbering xmlns:wpc="http://schemas.microsoft.com/office/word/2010/wordprocessingCanvas" xmlns:cx="http://schemas.microsoft.com/office/drawing/2014/chartex" xmlns:cx1="http://schemas.microsoft.com/office/drawing/2015/9/8/chartex" xmlns:cx2="http://schemas.microsoft.com/office/drawing/2015/10/21/chartex" xmlns:cx3="http://schemas.microsoft.com/office/drawing/2016/5/9/chartex" xmlns:cx4="http://schemas.microsoft.com/office/drawing/2016/5/10/chartex" xmlns:cx5="http://schemas.microsoft.com/office/drawing/2016/5/11/chartex" xmlns:cx6="http://schemas.microsoft.com/office/drawing/2016/5/12/chartex" xmlns:cx7="http://schemas.microsoft.com/office/drawing/2016/5/13/chartex" xmlns:cx8="http://schemas.microsoft.com/office/drawing/2016/5/14/chartex" xmlns:mc="http://schemas.openxmlformats.org/markup-compatibility/2006" xmlns:aink="http://schemas.microsoft.com/office/drawing/2016/ink" xmlns:am3d="http://schemas.microsoft.com/office/drawing/2017/model3d" xmlns:o="urn:schemas-microsoft-com:office:office" xmlns:oel="http://schemas.microsoft.com/office/2019/extlst" xmlns:r="http://schemas.openxmlformats.org/officeDocument/2006/relationships" xmlns:m="http://schemas.openxmlformats.org/officeDocument/2006/math" xmlns:v="urn:schemas-microsoft-com:vml" xmlns:wp14="http://schemas.microsoft.com/office/word/2010/wordprocessingDrawing" xmlns:wp="http://schemas.openxmlformats.org/drawingml/2006/wordprocessingDrawing" xmlns:w10="urn:schemas-microsoft-com:office:word" xmlns:w="http://schemas.openxmlformats.org/wordprocessingml/2006/main" xmlns:w14="http://schemas.microsoft.com/office/word/2010/wordml" xmlns:w15="http://schemas.microsoft.com/office/word/2012/wordml" xmlns:w16cex="http://schemas.microsoft.com/office/word/2018/wordml/cex" xmlns:w16cid="http://schemas.microsoft.com/office/word/2016/wordml/cid" xmlns:w16="http://schemas.microsoft.com/office/word/2018/wordml" xmlns:w16du="http://schemas.microsoft.com/office/word/2023/wordml/word16du" xmlns:w16sdtdh="http://schemas.microsoft.com/office/word/2020/wordml/sdtdatahash" xmlns:w16sdtfl="http://schemas.microsoft.com/office/word/2024/wordml/sdtformatlock" xmlns:w16se="http://schemas.microsoft.com/office/word/2015/wordml/symex" xmlns:wpg="http://schemas.microsoft.com/office/word/2010/wordprocessingGroup" xmlns:wpi="http://schemas.microsoft.com/office/word/2010/wordprocessingInk" xmlns:wne="http://schemas.microsoft.com/office/word/2006/wordml" xmlns:wps="http://schemas.microsoft.com/office/word/2010/wordprocessingShape" mc:Ignorable="w14 w15 w16se w16cid w16 w16cex w16sdtdh w16sdtfl w16du wp14">
   <w:abstractNum w:abstractNumId="0" w15:restartNumberingAfterBreak="0">
+    <w:nsid w:val="11C604BF"/>
+    <w:multiLevelType w:val="hybridMultilevel"/>
+    <w:tmpl w:val="98661172"/>
+    <w:lvl w:ilvl="0" w:tplc="0416000F">
+      <w:start w:val="1"/>
+      <w:numFmt w:val="decimal"/>
+      <w:lvlText w:val="%1."/>
+      <w:lvlJc w:val="left"/>
+      <w:pPr>
+        <w:ind w:left="720" w:hanging="360"/>
+      </w:pPr>
+    </w:lvl>
+    <w:lvl w:ilvl="1" w:tplc="04160019" w:tentative="1">
+      <w:start w:val="1"/>
+      <w:numFmt w:val="lowerLetter"/>
+      <w:lvlText w:val="%2."/>
+      <w:lvlJc w:val="left"/>
+      <w:pPr>
+        <w:ind w:left="1440" w:hanging="360"/>
+      </w:pPr>
+    </w:lvl>
+    <w:lvl w:ilvl="2" w:tplc="0416001B" w:tentative="1">
+      <w:start w:val="1"/>
+      <w:numFmt w:val="lowerRoman"/>
+      <w:lvlText w:val="%3."/>
+      <w:lvlJc w:val="right"/>
+      <w:pPr>
+        <w:ind w:left="2160" w:hanging="180"/>
+      </w:pPr>
+    </w:lvl>
+    <w:lvl w:ilvl="3" w:tplc="0416000F" w:tentative="1">
+      <w:start w:val="1"/>
+      <w:numFmt w:val="decimal"/>
+      <w:lvlText w:val="%4."/>
+      <w:lvlJc w:val="left"/>
+      <w:pPr>
+        <w:ind w:left="2880" w:hanging="360"/>
+      </w:pPr>
+    </w:lvl>
+    <w:lvl w:ilvl="4" w:tplc="04160019" w:tentative="1">
+      <w:start w:val="1"/>
+      <w:numFmt w:val="lowerLetter"/>
+      <w:lvlText w:val="%5."/>
+      <w:lvlJc w:val="left"/>
+      <w:pPr>
+        <w:ind w:left="3600" w:hanging="360"/>
+      </w:pPr>
+    </w:lvl>
+    <w:lvl w:ilvl="5" w:tplc="0416001B" w:tentative="1">
+      <w:start w:val="1"/>
+      <w:numFmt w:val="lowerRoman"/>
+      <w:lvlText w:val="%6."/>
+      <w:lvlJc w:val="right"/>
+      <w:pPr>
+        <w:ind w:left="4320" w:hanging="180"/>
+      </w:pPr>
+    </w:lvl>
+    <w:lvl w:ilvl="6" w:tplc="0416000F" w:tentative="1">
+      <w:start w:val="1"/>
+      <w:numFmt w:val="decimal"/>
+      <w:lvlText w:val="%7."/>
+      <w:lvlJc w:val="left"/>
+      <w:pPr>
+        <w:ind w:left="5040" w:hanging="360"/>
+      </w:pPr>
+    </w:lvl>
+    <w:lvl w:ilvl="7" w:tplc="04160019" w:tentative="1">
+      <w:start w:val="1"/>
+      <w:numFmt w:val="lowerLetter"/>
+      <w:lvlText w:val="%8."/>
+      <w:lvlJc w:val="left"/>
+      <w:pPr>
+        <w:ind w:left="5760" w:hanging="360"/>
+      </w:pPr>
+    </w:lvl>
+    <w:lvl w:ilvl="8" w:tplc="0416001B" w:tentative="1">
+      <w:start w:val="1"/>
+      <w:numFmt w:val="lowerRoman"/>
+      <w:lvlText w:val="%9."/>
+      <w:lvlJc w:val="right"/>
+      <w:pPr>
+        <w:ind w:left="6480" w:hanging="180"/>
+      </w:pPr>
+    </w:lvl>
+  </w:abstractNum>
+  <w:abstractNum w:abstractNumId="1" w15:restartNumberingAfterBreak="0">
     <w:nsid w:val="170F569E"/>
     <w:multiLevelType w:val="hybridMultilevel"/>
     <w:tmpl w:val="08A4F5A4"/>
@@ -2138,7 +4069,7 @@
       </w:rPr>
     </w:lvl>
   </w:abstractNum>
-  <w:abstractNum w:abstractNumId="1" w15:restartNumberingAfterBreak="0">
+  <w:abstractNum w:abstractNumId="2" w15:restartNumberingAfterBreak="0">
     <w:nsid w:val="195059FD"/>
     <w:multiLevelType w:val="multilevel"/>
     <w:tmpl w:val="0416001D"/>
@@ -2224,7 +4155,93 @@
       </w:pPr>
     </w:lvl>
   </w:abstractNum>
-  <w:abstractNum w:abstractNumId="2" w15:restartNumberingAfterBreak="0">
+  <w:abstractNum w:abstractNumId="3" w15:restartNumberingAfterBreak="0">
+    <w:nsid w:val="280E6B62"/>
+    <w:multiLevelType w:val="hybridMultilevel"/>
+    <w:tmpl w:val="BAE6A8AE"/>
+    <w:lvl w:ilvl="0" w:tplc="0416000F">
+      <w:start w:val="1"/>
+      <w:numFmt w:val="decimal"/>
+      <w:lvlText w:val="%1."/>
+      <w:lvlJc w:val="left"/>
+      <w:pPr>
+        <w:ind w:left="360" w:hanging="360"/>
+      </w:pPr>
+    </w:lvl>
+    <w:lvl w:ilvl="1" w:tplc="04160019" w:tentative="1">
+      <w:start w:val="1"/>
+      <w:numFmt w:val="lowerLetter"/>
+      <w:lvlText w:val="%2."/>
+      <w:lvlJc w:val="left"/>
+      <w:pPr>
+        <w:ind w:left="1080" w:hanging="360"/>
+      </w:pPr>
+    </w:lvl>
+    <w:lvl w:ilvl="2" w:tplc="0416001B" w:tentative="1">
+      <w:start w:val="1"/>
+      <w:numFmt w:val="lowerRoman"/>
+      <w:lvlText w:val="%3."/>
+      <w:lvlJc w:val="right"/>
+      <w:pPr>
+        <w:ind w:left="1800" w:hanging="180"/>
+      </w:pPr>
+    </w:lvl>
+    <w:lvl w:ilvl="3" w:tplc="0416000F" w:tentative="1">
+      <w:start w:val="1"/>
+      <w:numFmt w:val="decimal"/>
+      <w:lvlText w:val="%4."/>
+      <w:lvlJc w:val="left"/>
+      <w:pPr>
+        <w:ind w:left="2520" w:hanging="360"/>
+      </w:pPr>
+    </w:lvl>
+    <w:lvl w:ilvl="4" w:tplc="04160019" w:tentative="1">
+      <w:start w:val="1"/>
+      <w:numFmt w:val="lowerLetter"/>
+      <w:lvlText w:val="%5."/>
+      <w:lvlJc w:val="left"/>
+      <w:pPr>
+        <w:ind w:left="3240" w:hanging="360"/>
+      </w:pPr>
+    </w:lvl>
+    <w:lvl w:ilvl="5" w:tplc="0416001B" w:tentative="1">
+      <w:start w:val="1"/>
+      <w:numFmt w:val="lowerRoman"/>
+      <w:lvlText w:val="%6."/>
+      <w:lvlJc w:val="right"/>
+      <w:pPr>
+        <w:ind w:left="3960" w:hanging="180"/>
+      </w:pPr>
+    </w:lvl>
+    <w:lvl w:ilvl="6" w:tplc="0416000F" w:tentative="1">
+      <w:start w:val="1"/>
+      <w:numFmt w:val="decimal"/>
+      <w:lvlText w:val="%7."/>
+      <w:lvlJc w:val="left"/>
+      <w:pPr>
+        <w:ind w:left="4680" w:hanging="360"/>
+      </w:pPr>
+    </w:lvl>
+    <w:lvl w:ilvl="7" w:tplc="04160019" w:tentative="1">
+      <w:start w:val="1"/>
+      <w:numFmt w:val="lowerLetter"/>
+      <w:lvlText w:val="%8."/>
+      <w:lvlJc w:val="left"/>
+      <w:pPr>
+        <w:ind w:left="5400" w:hanging="360"/>
+      </w:pPr>
+    </w:lvl>
+    <w:lvl w:ilvl="8" w:tplc="0416001B" w:tentative="1">
+      <w:start w:val="1"/>
+      <w:numFmt w:val="lowerRoman"/>
+      <w:lvlText w:val="%9."/>
+      <w:lvlJc w:val="right"/>
+      <w:pPr>
+        <w:ind w:left="6120" w:hanging="180"/>
+      </w:pPr>
+    </w:lvl>
+  </w:abstractNum>
+  <w:abstractNum w:abstractNumId="4" w15:restartNumberingAfterBreak="0">
     <w:nsid w:val="2A2509E4"/>
     <w:multiLevelType w:val="hybridMultilevel"/>
     <w:tmpl w:val="5114CA22"/>
@@ -2337,11 +4354,11 @@
       </w:rPr>
     </w:lvl>
   </w:abstractNum>
-  <w:abstractNum w:abstractNumId="3" w15:restartNumberingAfterBreak="0">
-    <w:nsid w:val="3415591C"/>
+  <w:abstractNum w:abstractNumId="5" w15:restartNumberingAfterBreak="0">
+    <w:nsid w:val="2CA02BAA"/>
     <w:multiLevelType w:val="hybridMultilevel"/>
-    <w:tmpl w:val="2CBC8346"/>
-    <w:lvl w:ilvl="0" w:tplc="04160011">
+    <w:tmpl w:val="CC70733E"/>
+    <w:lvl w:ilvl="0" w:tplc="FFFFFFFF">
       <w:start w:val="1"/>
       <w:numFmt w:val="decimal"/>
       <w:lvlText w:val="%1)"/>
@@ -2349,8 +4366,14 @@
       <w:pPr>
         <w:ind w:left="720" w:hanging="360"/>
       </w:pPr>
-    </w:lvl>
-    <w:lvl w:ilvl="1" w:tplc="04160019">
+      <w:rPr>
+        <w:b/>
+        <w:bCs/>
+        <w:sz w:val="36"/>
+        <w:szCs w:val="36"/>
+      </w:rPr>
+    </w:lvl>
+    <w:lvl w:ilvl="1" w:tplc="FFFFFFFF">
       <w:start w:val="1"/>
       <w:numFmt w:val="lowerLetter"/>
       <w:lvlText w:val="%2."/>
@@ -2359,7 +4382,7 @@
         <w:ind w:left="1440" w:hanging="360"/>
       </w:pPr>
     </w:lvl>
-    <w:lvl w:ilvl="2" w:tplc="0416001B" w:tentative="1">
+    <w:lvl w:ilvl="2" w:tplc="FFFFFFFF" w:tentative="1">
       <w:start w:val="1"/>
       <w:numFmt w:val="lowerRoman"/>
       <w:lvlText w:val="%3."/>
@@ -2368,7 +4391,7 @@
         <w:ind w:left="2160" w:hanging="180"/>
       </w:pPr>
     </w:lvl>
-    <w:lvl w:ilvl="3" w:tplc="0416000F" w:tentative="1">
+    <w:lvl w:ilvl="3" w:tplc="FFFFFFFF" w:tentative="1">
       <w:start w:val="1"/>
       <w:numFmt w:val="decimal"/>
       <w:lvlText w:val="%4."/>
@@ -2377,7 +4400,7 @@
         <w:ind w:left="2880" w:hanging="360"/>
       </w:pPr>
     </w:lvl>
-    <w:lvl w:ilvl="4" w:tplc="04160019" w:tentative="1">
+    <w:lvl w:ilvl="4" w:tplc="FFFFFFFF" w:tentative="1">
       <w:start w:val="1"/>
       <w:numFmt w:val="lowerLetter"/>
       <w:lvlText w:val="%5."/>
@@ -2386,7 +4409,7 @@
         <w:ind w:left="3600" w:hanging="360"/>
       </w:pPr>
     </w:lvl>
-    <w:lvl w:ilvl="5" w:tplc="0416001B" w:tentative="1">
+    <w:lvl w:ilvl="5" w:tplc="FFFFFFFF" w:tentative="1">
       <w:start w:val="1"/>
       <w:numFmt w:val="lowerRoman"/>
       <w:lvlText w:val="%6."/>
@@ -2395,7 +4418,7 @@
         <w:ind w:left="4320" w:hanging="180"/>
       </w:pPr>
     </w:lvl>
-    <w:lvl w:ilvl="6" w:tplc="0416000F" w:tentative="1">
+    <w:lvl w:ilvl="6" w:tplc="FFFFFFFF" w:tentative="1">
       <w:start w:val="1"/>
       <w:numFmt w:val="decimal"/>
       <w:lvlText w:val="%7."/>
@@ -2404,7 +4427,7 @@
         <w:ind w:left="5040" w:hanging="360"/>
       </w:pPr>
     </w:lvl>
-    <w:lvl w:ilvl="7" w:tplc="04160019" w:tentative="1">
+    <w:lvl w:ilvl="7" w:tplc="FFFFFFFF" w:tentative="1">
       <w:start w:val="1"/>
       <w:numFmt w:val="lowerLetter"/>
       <w:lvlText w:val="%8."/>
@@ -2413,7 +4436,7 @@
         <w:ind w:left="5760" w:hanging="360"/>
       </w:pPr>
     </w:lvl>
-    <w:lvl w:ilvl="8" w:tplc="0416001B" w:tentative="1">
+    <w:lvl w:ilvl="8" w:tplc="FFFFFFFF" w:tentative="1">
       <w:start w:val="1"/>
       <w:numFmt w:val="lowerRoman"/>
       <w:lvlText w:val="%9."/>
@@ -2423,7 +4446,298 @@
       </w:pPr>
     </w:lvl>
   </w:abstractNum>
-  <w:abstractNum w:abstractNumId="4" w15:restartNumberingAfterBreak="0">
+  <w:abstractNum w:abstractNumId="6" w15:restartNumberingAfterBreak="0">
+    <w:nsid w:val="2E9F4EFF"/>
+    <w:multiLevelType w:val="hybridMultilevel"/>
+    <w:tmpl w:val="A644F8AC"/>
+    <w:lvl w:ilvl="0" w:tplc="BAAC0F0E">
+      <w:start w:val="3"/>
+      <w:numFmt w:val="bullet"/>
+      <w:lvlText w:val="-"/>
+      <w:lvlJc w:val="left"/>
+      <w:pPr>
+        <w:ind w:left="1800" w:hanging="360"/>
+      </w:pPr>
+      <w:rPr>
+        <w:rFonts w:ascii="Arial" w:eastAsiaTheme="minorEastAsia" w:hAnsi="Arial" w:cs="Arial" w:hint="default"/>
+      </w:rPr>
+    </w:lvl>
+    <w:lvl w:ilvl="1" w:tplc="04160003">
+      <w:start w:val="1"/>
+      <w:numFmt w:val="bullet"/>
+      <w:lvlText w:val="o"/>
+      <w:lvlJc w:val="left"/>
+      <w:pPr>
+        <w:ind w:left="1440" w:hanging="360"/>
+      </w:pPr>
+      <w:rPr>
+        <w:rFonts w:ascii="Courier New" w:hAnsi="Courier New" w:cs="Courier New" w:hint="default"/>
+      </w:rPr>
+    </w:lvl>
+    <w:lvl w:ilvl="2" w:tplc="04160005">
+      <w:start w:val="1"/>
+      <w:numFmt w:val="bullet"/>
+      <w:lvlText w:val=""/>
+      <w:lvlJc w:val="left"/>
+      <w:pPr>
+        <w:ind w:left="2160" w:hanging="360"/>
+      </w:pPr>
+      <w:rPr>
+        <w:rFonts w:ascii="Wingdings" w:hAnsi="Wingdings" w:hint="default"/>
+      </w:rPr>
+    </w:lvl>
+    <w:lvl w:ilvl="3" w:tplc="04160001" w:tentative="1">
+      <w:start w:val="1"/>
+      <w:numFmt w:val="bullet"/>
+      <w:lvlText w:val=""/>
+      <w:lvlJc w:val="left"/>
+      <w:pPr>
+        <w:ind w:left="2880" w:hanging="360"/>
+      </w:pPr>
+      <w:rPr>
+        <w:rFonts w:ascii="Symbol" w:hAnsi="Symbol" w:hint="default"/>
+      </w:rPr>
+    </w:lvl>
+    <w:lvl w:ilvl="4" w:tplc="04160003" w:tentative="1">
+      <w:start w:val="1"/>
+      <w:numFmt w:val="bullet"/>
+      <w:lvlText w:val="o"/>
+      <w:lvlJc w:val="left"/>
+      <w:pPr>
+        <w:ind w:left="3600" w:hanging="360"/>
+      </w:pPr>
+      <w:rPr>
+        <w:rFonts w:ascii="Courier New" w:hAnsi="Courier New" w:cs="Courier New" w:hint="default"/>
+      </w:rPr>
+    </w:lvl>
+    <w:lvl w:ilvl="5" w:tplc="04160005" w:tentative="1">
+      <w:start w:val="1"/>
+      <w:numFmt w:val="bullet"/>
+      <w:lvlText w:val=""/>
+      <w:lvlJc w:val="left"/>
+      <w:pPr>
+        <w:ind w:left="4320" w:hanging="360"/>
+      </w:pPr>
+      <w:rPr>
+        <w:rFonts w:ascii="Wingdings" w:hAnsi="Wingdings" w:hint="default"/>
+      </w:rPr>
+    </w:lvl>
+    <w:lvl w:ilvl="6" w:tplc="04160001" w:tentative="1">
+      <w:start w:val="1"/>
+      <w:numFmt w:val="bullet"/>
+      <w:lvlText w:val=""/>
+      <w:lvlJc w:val="left"/>
+      <w:pPr>
+        <w:ind w:left="5040" w:hanging="360"/>
+      </w:pPr>
+      <w:rPr>
+        <w:rFonts w:ascii="Symbol" w:hAnsi="Symbol" w:hint="default"/>
+      </w:rPr>
+    </w:lvl>
+    <w:lvl w:ilvl="7" w:tplc="04160003" w:tentative="1">
+      <w:start w:val="1"/>
+      <w:numFmt w:val="bullet"/>
+      <w:lvlText w:val="o"/>
+      <w:lvlJc w:val="left"/>
+      <w:pPr>
+        <w:ind w:left="5760" w:hanging="360"/>
+      </w:pPr>
+      <w:rPr>
+        <w:rFonts w:ascii="Courier New" w:hAnsi="Courier New" w:cs="Courier New" w:hint="default"/>
+      </w:rPr>
+    </w:lvl>
+    <w:lvl w:ilvl="8" w:tplc="04160005" w:tentative="1">
+      <w:start w:val="1"/>
+      <w:numFmt w:val="bullet"/>
+      <w:lvlText w:val=""/>
+      <w:lvlJc w:val="left"/>
+      <w:pPr>
+        <w:ind w:left="6480" w:hanging="360"/>
+      </w:pPr>
+      <w:rPr>
+        <w:rFonts w:ascii="Wingdings" w:hAnsi="Wingdings" w:hint="default"/>
+      </w:rPr>
+    </w:lvl>
+  </w:abstractNum>
+  <w:abstractNum w:abstractNumId="7" w15:restartNumberingAfterBreak="0">
+    <w:nsid w:val="3415591C"/>
+    <w:multiLevelType w:val="hybridMultilevel"/>
+    <w:tmpl w:val="B950EBB2"/>
+    <w:lvl w:ilvl="0" w:tplc="8746FEBC">
+      <w:start w:val="1"/>
+      <w:numFmt w:val="decimal"/>
+      <w:lvlText w:val="%1)"/>
+      <w:lvlJc w:val="left"/>
+      <w:pPr>
+        <w:ind w:left="720" w:hanging="360"/>
+      </w:pPr>
+      <w:rPr>
+        <w:b/>
+        <w:bCs/>
+        <w:sz w:val="36"/>
+        <w:szCs w:val="36"/>
+      </w:rPr>
+    </w:lvl>
+    <w:lvl w:ilvl="1" w:tplc="04160019">
+      <w:start w:val="1"/>
+      <w:numFmt w:val="lowerLetter"/>
+      <w:lvlText w:val="%2."/>
+      <w:lvlJc w:val="left"/>
+      <w:pPr>
+        <w:ind w:left="1440" w:hanging="360"/>
+      </w:pPr>
+    </w:lvl>
+    <w:lvl w:ilvl="2" w:tplc="0416001B">
+      <w:start w:val="1"/>
+      <w:numFmt w:val="lowerRoman"/>
+      <w:lvlText w:val="%3."/>
+      <w:lvlJc w:val="right"/>
+      <w:pPr>
+        <w:ind w:left="2160" w:hanging="180"/>
+      </w:pPr>
+    </w:lvl>
+    <w:lvl w:ilvl="3" w:tplc="0416000F" w:tentative="1">
+      <w:start w:val="1"/>
+      <w:numFmt w:val="decimal"/>
+      <w:lvlText w:val="%4."/>
+      <w:lvlJc w:val="left"/>
+      <w:pPr>
+        <w:ind w:left="2880" w:hanging="360"/>
+      </w:pPr>
+    </w:lvl>
+    <w:lvl w:ilvl="4" w:tplc="04160019" w:tentative="1">
+      <w:start w:val="1"/>
+      <w:numFmt w:val="lowerLetter"/>
+      <w:lvlText w:val="%5."/>
+      <w:lvlJc w:val="left"/>
+      <w:pPr>
+        <w:ind w:left="3600" w:hanging="360"/>
+      </w:pPr>
+    </w:lvl>
+    <w:lvl w:ilvl="5" w:tplc="0416001B" w:tentative="1">
+      <w:start w:val="1"/>
+      <w:numFmt w:val="lowerRoman"/>
+      <w:lvlText w:val="%6."/>
+      <w:lvlJc w:val="right"/>
+      <w:pPr>
+        <w:ind w:left="4320" w:hanging="180"/>
+      </w:pPr>
+    </w:lvl>
+    <w:lvl w:ilvl="6" w:tplc="0416000F" w:tentative="1">
+      <w:start w:val="1"/>
+      <w:numFmt w:val="decimal"/>
+      <w:lvlText w:val="%7."/>
+      <w:lvlJc w:val="left"/>
+      <w:pPr>
+        <w:ind w:left="5040" w:hanging="360"/>
+      </w:pPr>
+    </w:lvl>
+    <w:lvl w:ilvl="7" w:tplc="04160019" w:tentative="1">
+      <w:start w:val="1"/>
+      <w:numFmt w:val="lowerLetter"/>
+      <w:lvlText w:val="%8."/>
+      <w:lvlJc w:val="left"/>
+      <w:pPr>
+        <w:ind w:left="5760" w:hanging="360"/>
+      </w:pPr>
+    </w:lvl>
+    <w:lvl w:ilvl="8" w:tplc="0416001B" w:tentative="1">
+      <w:start w:val="1"/>
+      <w:numFmt w:val="lowerRoman"/>
+      <w:lvlText w:val="%9."/>
+      <w:lvlJc w:val="right"/>
+      <w:pPr>
+        <w:ind w:left="6480" w:hanging="180"/>
+      </w:pPr>
+    </w:lvl>
+  </w:abstractNum>
+  <w:abstractNum w:abstractNumId="8" w15:restartNumberingAfterBreak="0">
+    <w:nsid w:val="3A674305"/>
+    <w:multiLevelType w:val="hybridMultilevel"/>
+    <w:tmpl w:val="94A29EA4"/>
+    <w:lvl w:ilvl="0" w:tplc="0416000F">
+      <w:start w:val="1"/>
+      <w:numFmt w:val="decimal"/>
+      <w:lvlText w:val="%1."/>
+      <w:lvlJc w:val="left"/>
+      <w:pPr>
+        <w:ind w:left="720" w:hanging="360"/>
+      </w:pPr>
+    </w:lvl>
+    <w:lvl w:ilvl="1" w:tplc="04160019" w:tentative="1">
+      <w:start w:val="1"/>
+      <w:numFmt w:val="lowerLetter"/>
+      <w:lvlText w:val="%2."/>
+      <w:lvlJc w:val="left"/>
+      <w:pPr>
+        <w:ind w:left="1440" w:hanging="360"/>
+      </w:pPr>
+    </w:lvl>
+    <w:lvl w:ilvl="2" w:tplc="0416001B" w:tentative="1">
+      <w:start w:val="1"/>
+      <w:numFmt w:val="lowerRoman"/>
+      <w:lvlText w:val="%3."/>
+      <w:lvlJc w:val="right"/>
+      <w:pPr>
+        <w:ind w:left="2160" w:hanging="180"/>
+      </w:pPr>
+    </w:lvl>
+    <w:lvl w:ilvl="3" w:tplc="0416000F" w:tentative="1">
+      <w:start w:val="1"/>
+      <w:numFmt w:val="decimal"/>
+      <w:lvlText w:val="%4."/>
+      <w:lvlJc w:val="left"/>
+      <w:pPr>
+        <w:ind w:left="2880" w:hanging="360"/>
+      </w:pPr>
+    </w:lvl>
+    <w:lvl w:ilvl="4" w:tplc="04160019" w:tentative="1">
+      <w:start w:val="1"/>
+      <w:numFmt w:val="lowerLetter"/>
+      <w:lvlText w:val="%5."/>
+      <w:lvlJc w:val="left"/>
+      <w:pPr>
+        <w:ind w:left="3600" w:hanging="360"/>
+      </w:pPr>
+    </w:lvl>
+    <w:lvl w:ilvl="5" w:tplc="0416001B" w:tentative="1">
+      <w:start w:val="1"/>
+      <w:numFmt w:val="lowerRoman"/>
+      <w:lvlText w:val="%6."/>
+      <w:lvlJc w:val="right"/>
+      <w:pPr>
+        <w:ind w:left="4320" w:hanging="180"/>
+      </w:pPr>
+    </w:lvl>
+    <w:lvl w:ilvl="6" w:tplc="0416000F" w:tentative="1">
+      <w:start w:val="1"/>
+      <w:numFmt w:val="decimal"/>
+      <w:lvlText w:val="%7."/>
+      <w:lvlJc w:val="left"/>
+      <w:pPr>
+        <w:ind w:left="5040" w:hanging="360"/>
+      </w:pPr>
+    </w:lvl>
+    <w:lvl w:ilvl="7" w:tplc="04160019" w:tentative="1">
+      <w:start w:val="1"/>
+      <w:numFmt w:val="lowerLetter"/>
+      <w:lvlText w:val="%8."/>
+      <w:lvlJc w:val="left"/>
+      <w:pPr>
+        <w:ind w:left="5760" w:hanging="360"/>
+      </w:pPr>
+    </w:lvl>
+    <w:lvl w:ilvl="8" w:tplc="0416001B" w:tentative="1">
+      <w:start w:val="1"/>
+      <w:numFmt w:val="lowerRoman"/>
+      <w:lvlText w:val="%9."/>
+      <w:lvlJc w:val="right"/>
+      <w:pPr>
+        <w:ind w:left="6480" w:hanging="180"/>
+      </w:pPr>
+    </w:lvl>
+  </w:abstractNum>
+  <w:abstractNum w:abstractNumId="9" w15:restartNumberingAfterBreak="0">
     <w:nsid w:val="3BAD2EED"/>
     <w:multiLevelType w:val="hybridMultilevel"/>
     <w:tmpl w:val="F370AADA"/>
@@ -2512,7 +4826,271 @@
       </w:pPr>
     </w:lvl>
   </w:abstractNum>
-  <w:abstractNum w:abstractNumId="5" w15:restartNumberingAfterBreak="0">
+  <w:abstractNum w:abstractNumId="10" w15:restartNumberingAfterBreak="0">
+    <w:nsid w:val="489C3C13"/>
+    <w:multiLevelType w:val="hybridMultilevel"/>
+    <w:tmpl w:val="A79A5DC4"/>
+    <w:lvl w:ilvl="0" w:tplc="0416000F">
+      <w:start w:val="1"/>
+      <w:numFmt w:val="decimal"/>
+      <w:lvlText w:val="%1."/>
+      <w:lvlJc w:val="left"/>
+      <w:pPr>
+        <w:ind w:left="720" w:hanging="360"/>
+      </w:pPr>
+    </w:lvl>
+    <w:lvl w:ilvl="1" w:tplc="04160019" w:tentative="1">
+      <w:start w:val="1"/>
+      <w:numFmt w:val="lowerLetter"/>
+      <w:lvlText w:val="%2."/>
+      <w:lvlJc w:val="left"/>
+      <w:pPr>
+        <w:ind w:left="1440" w:hanging="360"/>
+      </w:pPr>
+    </w:lvl>
+    <w:lvl w:ilvl="2" w:tplc="0416001B" w:tentative="1">
+      <w:start w:val="1"/>
+      <w:numFmt w:val="lowerRoman"/>
+      <w:lvlText w:val="%3."/>
+      <w:lvlJc w:val="right"/>
+      <w:pPr>
+        <w:ind w:left="2160" w:hanging="180"/>
+      </w:pPr>
+    </w:lvl>
+    <w:lvl w:ilvl="3" w:tplc="0416000F" w:tentative="1">
+      <w:start w:val="1"/>
+      <w:numFmt w:val="decimal"/>
+      <w:lvlText w:val="%4."/>
+      <w:lvlJc w:val="left"/>
+      <w:pPr>
+        <w:ind w:left="2880" w:hanging="360"/>
+      </w:pPr>
+    </w:lvl>
+    <w:lvl w:ilvl="4" w:tplc="04160019" w:tentative="1">
+      <w:start w:val="1"/>
+      <w:numFmt w:val="lowerLetter"/>
+      <w:lvlText w:val="%5."/>
+      <w:lvlJc w:val="left"/>
+      <w:pPr>
+        <w:ind w:left="3600" w:hanging="360"/>
+      </w:pPr>
+    </w:lvl>
+    <w:lvl w:ilvl="5" w:tplc="0416001B" w:tentative="1">
+      <w:start w:val="1"/>
+      <w:numFmt w:val="lowerRoman"/>
+      <w:lvlText w:val="%6."/>
+      <w:lvlJc w:val="right"/>
+      <w:pPr>
+        <w:ind w:left="4320" w:hanging="180"/>
+      </w:pPr>
+    </w:lvl>
+    <w:lvl w:ilvl="6" w:tplc="0416000F" w:tentative="1">
+      <w:start w:val="1"/>
+      <w:numFmt w:val="decimal"/>
+      <w:lvlText w:val="%7."/>
+      <w:lvlJc w:val="left"/>
+      <w:pPr>
+        <w:ind w:left="5040" w:hanging="360"/>
+      </w:pPr>
+    </w:lvl>
+    <w:lvl w:ilvl="7" w:tplc="04160019" w:tentative="1">
+      <w:start w:val="1"/>
+      <w:numFmt w:val="lowerLetter"/>
+      <w:lvlText w:val="%8."/>
+      <w:lvlJc w:val="left"/>
+      <w:pPr>
+        <w:ind w:left="5760" w:hanging="360"/>
+      </w:pPr>
+    </w:lvl>
+    <w:lvl w:ilvl="8" w:tplc="0416001B" w:tentative="1">
+      <w:start w:val="1"/>
+      <w:numFmt w:val="lowerRoman"/>
+      <w:lvlText w:val="%9."/>
+      <w:lvlJc w:val="right"/>
+      <w:pPr>
+        <w:ind w:left="6480" w:hanging="180"/>
+      </w:pPr>
+    </w:lvl>
+  </w:abstractNum>
+  <w:abstractNum w:abstractNumId="11" w15:restartNumberingAfterBreak="0">
+    <w:nsid w:val="4A6002B3"/>
+    <w:multiLevelType w:val="hybridMultilevel"/>
+    <w:tmpl w:val="B950EBB2"/>
+    <w:lvl w:ilvl="0" w:tplc="FFFFFFFF">
+      <w:start w:val="1"/>
+      <w:numFmt w:val="decimal"/>
+      <w:lvlText w:val="%1)"/>
+      <w:lvlJc w:val="left"/>
+      <w:pPr>
+        <w:ind w:left="720" w:hanging="360"/>
+      </w:pPr>
+      <w:rPr>
+        <w:b/>
+        <w:bCs/>
+        <w:sz w:val="36"/>
+        <w:szCs w:val="36"/>
+      </w:rPr>
+    </w:lvl>
+    <w:lvl w:ilvl="1" w:tplc="FFFFFFFF">
+      <w:start w:val="1"/>
+      <w:numFmt w:val="lowerLetter"/>
+      <w:lvlText w:val="%2."/>
+      <w:lvlJc w:val="left"/>
+      <w:pPr>
+        <w:ind w:left="1440" w:hanging="360"/>
+      </w:pPr>
+    </w:lvl>
+    <w:lvl w:ilvl="2" w:tplc="FFFFFFFF">
+      <w:start w:val="1"/>
+      <w:numFmt w:val="lowerRoman"/>
+      <w:lvlText w:val="%3."/>
+      <w:lvlJc w:val="right"/>
+      <w:pPr>
+        <w:ind w:left="2160" w:hanging="180"/>
+      </w:pPr>
+    </w:lvl>
+    <w:lvl w:ilvl="3" w:tplc="FFFFFFFF" w:tentative="1">
+      <w:start w:val="1"/>
+      <w:numFmt w:val="decimal"/>
+      <w:lvlText w:val="%4."/>
+      <w:lvlJc w:val="left"/>
+      <w:pPr>
+        <w:ind w:left="2880" w:hanging="360"/>
+      </w:pPr>
+    </w:lvl>
+    <w:lvl w:ilvl="4" w:tplc="FFFFFFFF" w:tentative="1">
+      <w:start w:val="1"/>
+      <w:numFmt w:val="lowerLetter"/>
+      <w:lvlText w:val="%5."/>
+      <w:lvlJc w:val="left"/>
+      <w:pPr>
+        <w:ind w:left="3600" w:hanging="360"/>
+      </w:pPr>
+    </w:lvl>
+    <w:lvl w:ilvl="5" w:tplc="FFFFFFFF" w:tentative="1">
+      <w:start w:val="1"/>
+      <w:numFmt w:val="lowerRoman"/>
+      <w:lvlText w:val="%6."/>
+      <w:lvlJc w:val="right"/>
+      <w:pPr>
+        <w:ind w:left="4320" w:hanging="180"/>
+      </w:pPr>
+    </w:lvl>
+    <w:lvl w:ilvl="6" w:tplc="FFFFFFFF" w:tentative="1">
+      <w:start w:val="1"/>
+      <w:numFmt w:val="decimal"/>
+      <w:lvlText w:val="%7."/>
+      <w:lvlJc w:val="left"/>
+      <w:pPr>
+        <w:ind w:left="5040" w:hanging="360"/>
+      </w:pPr>
+    </w:lvl>
+    <w:lvl w:ilvl="7" w:tplc="FFFFFFFF" w:tentative="1">
+      <w:start w:val="1"/>
+      <w:numFmt w:val="lowerLetter"/>
+      <w:lvlText w:val="%8."/>
+      <w:lvlJc w:val="left"/>
+      <w:pPr>
+        <w:ind w:left="5760" w:hanging="360"/>
+      </w:pPr>
+    </w:lvl>
+    <w:lvl w:ilvl="8" w:tplc="FFFFFFFF" w:tentative="1">
+      <w:start w:val="1"/>
+      <w:numFmt w:val="lowerRoman"/>
+      <w:lvlText w:val="%9."/>
+      <w:lvlJc w:val="right"/>
+      <w:pPr>
+        <w:ind w:left="6480" w:hanging="180"/>
+      </w:pPr>
+    </w:lvl>
+  </w:abstractNum>
+  <w:abstractNum w:abstractNumId="12" w15:restartNumberingAfterBreak="0">
+    <w:nsid w:val="4EF24EC8"/>
+    <w:multiLevelType w:val="hybridMultilevel"/>
+    <w:tmpl w:val="102822D0"/>
+    <w:lvl w:ilvl="0" w:tplc="0416000F">
+      <w:start w:val="1"/>
+      <w:numFmt w:val="decimal"/>
+      <w:lvlText w:val="%1."/>
+      <w:lvlJc w:val="left"/>
+      <w:pPr>
+        <w:ind w:left="720" w:hanging="360"/>
+      </w:pPr>
+    </w:lvl>
+    <w:lvl w:ilvl="1" w:tplc="04160019" w:tentative="1">
+      <w:start w:val="1"/>
+      <w:numFmt w:val="lowerLetter"/>
+      <w:lvlText w:val="%2."/>
+      <w:lvlJc w:val="left"/>
+      <w:pPr>
+        <w:ind w:left="1440" w:hanging="360"/>
+      </w:pPr>
+    </w:lvl>
+    <w:lvl w:ilvl="2" w:tplc="0416001B" w:tentative="1">
+      <w:start w:val="1"/>
+      <w:numFmt w:val="lowerRoman"/>
+      <w:lvlText w:val="%3."/>
+      <w:lvlJc w:val="right"/>
+      <w:pPr>
+        <w:ind w:left="2160" w:hanging="180"/>
+      </w:pPr>
+    </w:lvl>
+    <w:lvl w:ilvl="3" w:tplc="0416000F" w:tentative="1">
+      <w:start w:val="1"/>
+      <w:numFmt w:val="decimal"/>
+      <w:lvlText w:val="%4."/>
+      <w:lvlJc w:val="left"/>
+      <w:pPr>
+        <w:ind w:left="2880" w:hanging="360"/>
+      </w:pPr>
+    </w:lvl>
+    <w:lvl w:ilvl="4" w:tplc="04160019" w:tentative="1">
+      <w:start w:val="1"/>
+      <w:numFmt w:val="lowerLetter"/>
+      <w:lvlText w:val="%5."/>
+      <w:lvlJc w:val="left"/>
+      <w:pPr>
+        <w:ind w:left="3600" w:hanging="360"/>
+      </w:pPr>
+    </w:lvl>
+    <w:lvl w:ilvl="5" w:tplc="0416001B" w:tentative="1">
+      <w:start w:val="1"/>
+      <w:numFmt w:val="lowerRoman"/>
+      <w:lvlText w:val="%6."/>
+      <w:lvlJc w:val="right"/>
+      <w:pPr>
+        <w:ind w:left="4320" w:hanging="180"/>
+      </w:pPr>
+    </w:lvl>
+    <w:lvl w:ilvl="6" w:tplc="0416000F" w:tentative="1">
+      <w:start w:val="1"/>
+      <w:numFmt w:val="decimal"/>
+      <w:lvlText w:val="%7."/>
+      <w:lvlJc w:val="left"/>
+      <w:pPr>
+        <w:ind w:left="5040" w:hanging="360"/>
+      </w:pPr>
+    </w:lvl>
+    <w:lvl w:ilvl="7" w:tplc="04160019" w:tentative="1">
+      <w:start w:val="1"/>
+      <w:numFmt w:val="lowerLetter"/>
+      <w:lvlText w:val="%8."/>
+      <w:lvlJc w:val="left"/>
+      <w:pPr>
+        <w:ind w:left="5760" w:hanging="360"/>
+      </w:pPr>
+    </w:lvl>
+    <w:lvl w:ilvl="8" w:tplc="0416001B" w:tentative="1">
+      <w:start w:val="1"/>
+      <w:numFmt w:val="lowerRoman"/>
+      <w:lvlText w:val="%9."/>
+      <w:lvlJc w:val="right"/>
+      <w:pPr>
+        <w:ind w:left="6480" w:hanging="180"/>
+      </w:pPr>
+    </w:lvl>
+  </w:abstractNum>
+  <w:abstractNum w:abstractNumId="13" w15:restartNumberingAfterBreak="0">
     <w:nsid w:val="662848D6"/>
     <w:multiLevelType w:val="hybridMultilevel"/>
     <w:tmpl w:val="E67A7398"/>
@@ -2598,23 +5176,258 @@
       </w:pPr>
     </w:lvl>
   </w:abstractNum>
+  <w:abstractNum w:abstractNumId="14" w15:restartNumberingAfterBreak="0">
+    <w:nsid w:val="6B2548C6"/>
+    <w:multiLevelType w:val="hybridMultilevel"/>
+    <w:tmpl w:val="941C7BCC"/>
+    <w:lvl w:ilvl="0" w:tplc="BAAC0F0E">
+      <w:start w:val="3"/>
+      <w:numFmt w:val="bullet"/>
+      <w:lvlText w:val="-"/>
+      <w:lvlJc w:val="left"/>
+      <w:pPr>
+        <w:ind w:left="1800" w:hanging="360"/>
+      </w:pPr>
+      <w:rPr>
+        <w:rFonts w:ascii="Arial" w:eastAsiaTheme="minorEastAsia" w:hAnsi="Arial" w:cs="Arial" w:hint="default"/>
+      </w:rPr>
+    </w:lvl>
+    <w:lvl w:ilvl="1" w:tplc="04160003">
+      <w:start w:val="1"/>
+      <w:numFmt w:val="bullet"/>
+      <w:lvlText w:val="o"/>
+      <w:lvlJc w:val="left"/>
+      <w:pPr>
+        <w:ind w:left="1440" w:hanging="360"/>
+      </w:pPr>
+      <w:rPr>
+        <w:rFonts w:ascii="Courier New" w:hAnsi="Courier New" w:cs="Courier New" w:hint="default"/>
+      </w:rPr>
+    </w:lvl>
+    <w:lvl w:ilvl="2" w:tplc="04160005">
+      <w:start w:val="1"/>
+      <w:numFmt w:val="bullet"/>
+      <w:lvlText w:val=""/>
+      <w:lvlJc w:val="left"/>
+      <w:pPr>
+        <w:ind w:left="2160" w:hanging="360"/>
+      </w:pPr>
+      <w:rPr>
+        <w:rFonts w:ascii="Wingdings" w:hAnsi="Wingdings" w:hint="default"/>
+      </w:rPr>
+    </w:lvl>
+    <w:lvl w:ilvl="3" w:tplc="04160001" w:tentative="1">
+      <w:start w:val="1"/>
+      <w:numFmt w:val="bullet"/>
+      <w:lvlText w:val=""/>
+      <w:lvlJc w:val="left"/>
+      <w:pPr>
+        <w:ind w:left="2880" w:hanging="360"/>
+      </w:pPr>
+      <w:rPr>
+        <w:rFonts w:ascii="Symbol" w:hAnsi="Symbol" w:hint="default"/>
+      </w:rPr>
+    </w:lvl>
+    <w:lvl w:ilvl="4" w:tplc="04160003" w:tentative="1">
+      <w:start w:val="1"/>
+      <w:numFmt w:val="bullet"/>
+      <w:lvlText w:val="o"/>
+      <w:lvlJc w:val="left"/>
+      <w:pPr>
+        <w:ind w:left="3600" w:hanging="360"/>
+      </w:pPr>
+      <w:rPr>
+        <w:rFonts w:ascii="Courier New" w:hAnsi="Courier New" w:cs="Courier New" w:hint="default"/>
+      </w:rPr>
+    </w:lvl>
+    <w:lvl w:ilvl="5" w:tplc="04160005" w:tentative="1">
+      <w:start w:val="1"/>
+      <w:numFmt w:val="bullet"/>
+      <w:lvlText w:val=""/>
+      <w:lvlJc w:val="left"/>
+      <w:pPr>
+        <w:ind w:left="4320" w:hanging="360"/>
+      </w:pPr>
+      <w:rPr>
+        <w:rFonts w:ascii="Wingdings" w:hAnsi="Wingdings" w:hint="default"/>
+      </w:rPr>
+    </w:lvl>
+    <w:lvl w:ilvl="6" w:tplc="04160001" w:tentative="1">
+      <w:start w:val="1"/>
+      <w:numFmt w:val="bullet"/>
+      <w:lvlText w:val=""/>
+      <w:lvlJc w:val="left"/>
+      <w:pPr>
+        <w:ind w:left="5040" w:hanging="360"/>
+      </w:pPr>
+      <w:rPr>
+        <w:rFonts w:ascii="Symbol" w:hAnsi="Symbol" w:hint="default"/>
+      </w:rPr>
+    </w:lvl>
+    <w:lvl w:ilvl="7" w:tplc="04160003" w:tentative="1">
+      <w:start w:val="1"/>
+      <w:numFmt w:val="bullet"/>
+      <w:lvlText w:val="o"/>
+      <w:lvlJc w:val="left"/>
+      <w:pPr>
+        <w:ind w:left="5760" w:hanging="360"/>
+      </w:pPr>
+      <w:rPr>
+        <w:rFonts w:ascii="Courier New" w:hAnsi="Courier New" w:cs="Courier New" w:hint="default"/>
+      </w:rPr>
+    </w:lvl>
+    <w:lvl w:ilvl="8" w:tplc="04160005" w:tentative="1">
+      <w:start w:val="1"/>
+      <w:numFmt w:val="bullet"/>
+      <w:lvlText w:val=""/>
+      <w:lvlJc w:val="left"/>
+      <w:pPr>
+        <w:ind w:left="6480" w:hanging="360"/>
+      </w:pPr>
+      <w:rPr>
+        <w:rFonts w:ascii="Wingdings" w:hAnsi="Wingdings" w:hint="default"/>
+      </w:rPr>
+    </w:lvl>
+  </w:abstractNum>
+  <w:abstractNum w:abstractNumId="15" w15:restartNumberingAfterBreak="0">
+    <w:nsid w:val="70FC35C7"/>
+    <w:multiLevelType w:val="hybridMultilevel"/>
+    <w:tmpl w:val="2C0E5870"/>
+    <w:lvl w:ilvl="0" w:tplc="FFFFFFFF">
+      <w:start w:val="1"/>
+      <w:numFmt w:val="decimal"/>
+      <w:lvlText w:val="%1)"/>
+      <w:lvlJc w:val="left"/>
+      <w:pPr>
+        <w:ind w:left="720" w:hanging="360"/>
+      </w:pPr>
+      <w:rPr>
+        <w:b/>
+        <w:bCs/>
+        <w:sz w:val="36"/>
+        <w:szCs w:val="36"/>
+      </w:rPr>
+    </w:lvl>
+    <w:lvl w:ilvl="1" w:tplc="FFFFFFFF">
+      <w:start w:val="1"/>
+      <w:numFmt w:val="lowerLetter"/>
+      <w:lvlText w:val="%2."/>
+      <w:lvlJc w:val="left"/>
+      <w:pPr>
+        <w:ind w:left="1440" w:hanging="360"/>
+      </w:pPr>
+    </w:lvl>
+    <w:lvl w:ilvl="2" w:tplc="FFFFFFFF">
+      <w:start w:val="1"/>
+      <w:numFmt w:val="lowerRoman"/>
+      <w:lvlText w:val="%3."/>
+      <w:lvlJc w:val="right"/>
+      <w:pPr>
+        <w:ind w:left="2160" w:hanging="180"/>
+      </w:pPr>
+    </w:lvl>
+    <w:lvl w:ilvl="3" w:tplc="FFFFFFFF" w:tentative="1">
+      <w:start w:val="1"/>
+      <w:numFmt w:val="decimal"/>
+      <w:lvlText w:val="%4."/>
+      <w:lvlJc w:val="left"/>
+      <w:pPr>
+        <w:ind w:left="2880" w:hanging="360"/>
+      </w:pPr>
+    </w:lvl>
+    <w:lvl w:ilvl="4" w:tplc="FFFFFFFF" w:tentative="1">
+      <w:start w:val="1"/>
+      <w:numFmt w:val="lowerLetter"/>
+      <w:lvlText w:val="%5."/>
+      <w:lvlJc w:val="left"/>
+      <w:pPr>
+        <w:ind w:left="3600" w:hanging="360"/>
+      </w:pPr>
+    </w:lvl>
+    <w:lvl w:ilvl="5" w:tplc="FFFFFFFF" w:tentative="1">
+      <w:start w:val="1"/>
+      <w:numFmt w:val="lowerRoman"/>
+      <w:lvlText w:val="%6."/>
+      <w:lvlJc w:val="right"/>
+      <w:pPr>
+        <w:ind w:left="4320" w:hanging="180"/>
+      </w:pPr>
+    </w:lvl>
+    <w:lvl w:ilvl="6" w:tplc="FFFFFFFF" w:tentative="1">
+      <w:start w:val="1"/>
+      <w:numFmt w:val="decimal"/>
+      <w:lvlText w:val="%7."/>
+      <w:lvlJc w:val="left"/>
+      <w:pPr>
+        <w:ind w:left="5040" w:hanging="360"/>
+      </w:pPr>
+    </w:lvl>
+    <w:lvl w:ilvl="7" w:tplc="FFFFFFFF" w:tentative="1">
+      <w:start w:val="1"/>
+      <w:numFmt w:val="lowerLetter"/>
+      <w:lvlText w:val="%8."/>
+      <w:lvlJc w:val="left"/>
+      <w:pPr>
+        <w:ind w:left="5760" w:hanging="360"/>
+      </w:pPr>
+    </w:lvl>
+    <w:lvl w:ilvl="8" w:tplc="FFFFFFFF" w:tentative="1">
+      <w:start w:val="1"/>
+      <w:numFmt w:val="lowerRoman"/>
+      <w:lvlText w:val="%9."/>
+      <w:lvlJc w:val="right"/>
+      <w:pPr>
+        <w:ind w:left="6480" w:hanging="180"/>
+      </w:pPr>
+    </w:lvl>
+  </w:abstractNum>
   <w:num w:numId="1" w16cid:durableId="1570339767">
+    <w:abstractNumId w:val="9"/>
+  </w:num>
+  <w:num w:numId="2" w16cid:durableId="694304467">
+    <w:abstractNumId w:val="13"/>
+  </w:num>
+  <w:num w:numId="3" w16cid:durableId="1617175495">
+    <w:abstractNumId w:val="7"/>
+  </w:num>
+  <w:num w:numId="4" w16cid:durableId="877014072">
     <w:abstractNumId w:val="4"/>
   </w:num>
-  <w:num w:numId="2" w16cid:durableId="694304467">
+  <w:num w:numId="5" w16cid:durableId="438259777">
+    <w:abstractNumId w:val="2"/>
+  </w:num>
+  <w:num w:numId="6" w16cid:durableId="1774788618">
+    <w:abstractNumId w:val="1"/>
+  </w:num>
+  <w:num w:numId="7" w16cid:durableId="553123927">
+    <w:abstractNumId w:val="8"/>
+  </w:num>
+  <w:num w:numId="8" w16cid:durableId="1496798480">
+    <w:abstractNumId w:val="0"/>
+  </w:num>
+  <w:num w:numId="9" w16cid:durableId="1570455611">
     <w:abstractNumId w:val="5"/>
   </w:num>
-  <w:num w:numId="3" w16cid:durableId="1617175495">
+  <w:num w:numId="10" w16cid:durableId="136804475">
+    <w:abstractNumId w:val="14"/>
+  </w:num>
+  <w:num w:numId="11" w16cid:durableId="1389496832">
+    <w:abstractNumId w:val="12"/>
+  </w:num>
+  <w:num w:numId="12" w16cid:durableId="685450209">
     <w:abstractNumId w:val="3"/>
   </w:num>
-  <w:num w:numId="4" w16cid:durableId="877014072">
-    <w:abstractNumId w:val="2"/>
+  <w:num w:numId="13" w16cid:durableId="2030139031">
+    <w:abstractNumId w:val="10"/>
   </w:num>
-  <w:num w:numId="5" w16cid:durableId="438259777">
-    <w:abstractNumId w:val="1"/>
+  <w:num w:numId="14" w16cid:durableId="1677926185">
+    <w:abstractNumId w:val="15"/>
   </w:num>
-  <w:num w:numId="6" w16cid:durableId="1774788618">
-    <w:abstractNumId w:val="0"/>
+  <w:num w:numId="15" w16cid:durableId="1658998036">
+    <w:abstractNumId w:val="6"/>
+  </w:num>
+  <w:num w:numId="16" w16cid:durableId="1135099448">
+    <w:abstractNumId w:val="11"/>
   </w:num>
 </w:numbering>
 </file>

</xml_diff>